<commit_message>
Atualização no Projeto Tcc engenharia, trazendo a tela de login junto com uma estrutura analitica do software
</commit_message>
<xml_diff>
--- a/Projeto tcc engenharia.docx
+++ b/Projeto tcc engenharia.docx
@@ -450,18 +450,7 @@
           <w:sz w:val="24"/>
           <w:szCs w:val="24"/>
         </w:rPr>
-        <w:t>Cas</w:t>
-      </w:r>
-      <w:bookmarkStart w:id="0" w:name="_GoBack"/>
-      <w:bookmarkEnd w:id="0"/>
-      <w:r>
-        <w:rPr>
-          <w:rFonts w:ascii="Arial" w:hAnsi="Arial" w:cs="Arial"/>
-          <w:b/>
-          <w:sz w:val="24"/>
-          <w:szCs w:val="24"/>
-        </w:rPr>
-        <w:t>o de uso do cliente</w:t>
+        <w:t>Caso de uso do cliente</w:t>
       </w:r>
     </w:p>
     <w:p>
@@ -671,6 +660,363 @@
           <w:szCs w:val="24"/>
         </w:rPr>
       </w:pPr>
+    </w:p>
+    <w:p>
+      <w:pPr>
+        <w:jc w:val="both"/>
+        <w:rPr>
+          <w:rFonts w:ascii="Arial" w:hAnsi="Arial" w:cs="Arial"/>
+          <w:sz w:val="24"/>
+          <w:szCs w:val="24"/>
+        </w:rPr>
+      </w:pPr>
+    </w:p>
+    <w:p>
+      <w:pPr>
+        <w:jc w:val="both"/>
+        <w:rPr>
+          <w:rFonts w:ascii="Arial" w:hAnsi="Arial" w:cs="Arial"/>
+          <w:sz w:val="24"/>
+          <w:szCs w:val="24"/>
+        </w:rPr>
+      </w:pPr>
+    </w:p>
+    <w:p>
+      <w:pPr>
+        <w:jc w:val="both"/>
+        <w:rPr>
+          <w:rFonts w:ascii="Arial" w:hAnsi="Arial" w:cs="Arial"/>
+          <w:sz w:val="24"/>
+          <w:szCs w:val="24"/>
+        </w:rPr>
+      </w:pPr>
+    </w:p>
+    <w:p>
+      <w:pPr>
+        <w:jc w:val="both"/>
+        <w:rPr>
+          <w:rFonts w:ascii="Arial" w:hAnsi="Arial" w:cs="Arial"/>
+          <w:sz w:val="24"/>
+          <w:szCs w:val="24"/>
+        </w:rPr>
+      </w:pPr>
+    </w:p>
+    <w:p>
+      <w:pPr>
+        <w:jc w:val="both"/>
+        <w:rPr>
+          <w:rFonts w:ascii="Arial" w:hAnsi="Arial" w:cs="Arial"/>
+          <w:sz w:val="24"/>
+          <w:szCs w:val="24"/>
+        </w:rPr>
+      </w:pPr>
+    </w:p>
+    <w:p>
+      <w:pPr>
+        <w:jc w:val="both"/>
+        <w:rPr>
+          <w:rFonts w:ascii="Arial" w:hAnsi="Arial" w:cs="Arial"/>
+          <w:sz w:val="24"/>
+          <w:szCs w:val="24"/>
+        </w:rPr>
+      </w:pPr>
+    </w:p>
+    <w:p>
+      <w:pPr>
+        <w:jc w:val="both"/>
+        <w:rPr>
+          <w:rFonts w:ascii="Arial" w:hAnsi="Arial" w:cs="Arial"/>
+          <w:sz w:val="24"/>
+          <w:szCs w:val="24"/>
+        </w:rPr>
+      </w:pPr>
+    </w:p>
+    <w:p>
+      <w:pPr>
+        <w:jc w:val="both"/>
+        <w:rPr>
+          <w:rFonts w:ascii="Arial" w:hAnsi="Arial" w:cs="Arial"/>
+          <w:sz w:val="24"/>
+          <w:szCs w:val="24"/>
+        </w:rPr>
+      </w:pPr>
+    </w:p>
+    <w:p>
+      <w:pPr>
+        <w:jc w:val="both"/>
+        <w:rPr>
+          <w:rFonts w:ascii="Arial" w:hAnsi="Arial" w:cs="Arial"/>
+          <w:sz w:val="24"/>
+          <w:szCs w:val="24"/>
+        </w:rPr>
+      </w:pPr>
+    </w:p>
+    <w:p>
+      <w:pPr>
+        <w:jc w:val="both"/>
+        <w:rPr>
+          <w:rFonts w:ascii="Arial" w:hAnsi="Arial" w:cs="Arial"/>
+          <w:sz w:val="24"/>
+          <w:szCs w:val="24"/>
+        </w:rPr>
+      </w:pPr>
+    </w:p>
+    <w:p>
+      <w:pPr>
+        <w:jc w:val="both"/>
+        <w:rPr>
+          <w:rFonts w:ascii="Arial" w:hAnsi="Arial" w:cs="Arial"/>
+          <w:sz w:val="24"/>
+          <w:szCs w:val="24"/>
+        </w:rPr>
+      </w:pPr>
+    </w:p>
+    <w:p>
+      <w:pPr>
+        <w:jc w:val="both"/>
+        <w:rPr>
+          <w:rFonts w:ascii="Arial" w:hAnsi="Arial" w:cs="Arial"/>
+          <w:sz w:val="24"/>
+          <w:szCs w:val="24"/>
+        </w:rPr>
+      </w:pPr>
+      <w:r>
+        <w:rPr>
+          <w:rFonts w:ascii="Arial" w:hAnsi="Arial" w:cs="Arial"/>
+          <w:sz w:val="24"/>
+          <w:szCs w:val="24"/>
+        </w:rPr>
+        <w:lastRenderedPageBreak/>
+        <w:t>Ideia: Consumidor online</w:t>
+      </w:r>
+    </w:p>
+    <w:p>
+      <w:pPr>
+        <w:jc w:val="both"/>
+        <w:rPr>
+          <w:rFonts w:ascii="Arial" w:hAnsi="Arial" w:cs="Arial"/>
+          <w:sz w:val="24"/>
+          <w:szCs w:val="24"/>
+        </w:rPr>
+      </w:pPr>
+      <w:r>
+        <w:rPr>
+          <w:rFonts w:ascii="Arial" w:hAnsi="Arial" w:cs="Arial"/>
+          <w:sz w:val="24"/>
+          <w:szCs w:val="24"/>
+        </w:rPr>
+        <w:t>Frase de efeito: Uma busca inteligente</w:t>
+      </w:r>
+    </w:p>
+    <w:p>
+      <w:pPr>
+        <w:jc w:val="both"/>
+        <w:rPr>
+          <w:rFonts w:ascii="Arial" w:hAnsi="Arial" w:cs="Arial"/>
+          <w:sz w:val="24"/>
+          <w:szCs w:val="24"/>
+        </w:rPr>
+      </w:pPr>
+      <w:r>
+        <w:rPr>
+          <w:rFonts w:ascii="Arial" w:hAnsi="Arial" w:cs="Arial"/>
+          <w:sz w:val="24"/>
+          <w:szCs w:val="24"/>
+        </w:rPr>
+        <w:t>Estrutura analítica:</w:t>
+      </w:r>
+    </w:p>
+    <w:p>
+      <w:pPr>
+        <w:jc w:val="both"/>
+        <w:rPr>
+          <w:rFonts w:ascii="Arial" w:hAnsi="Arial" w:cs="Arial"/>
+          <w:sz w:val="24"/>
+          <w:szCs w:val="24"/>
+        </w:rPr>
+      </w:pPr>
+      <w:r>
+        <w:rPr>
+          <w:rFonts w:ascii="Arial" w:hAnsi="Arial" w:cs="Arial"/>
+          <w:noProof/>
+          <w:sz w:val="24"/>
+          <w:szCs w:val="24"/>
+          <w:lang w:eastAsia="pt-BR"/>
+        </w:rPr>
+        <w:drawing>
+          <wp:inline distT="0" distB="0" distL="0" distR="0">
+            <wp:extent cx="5400040" cy="1552151"/>
+            <wp:effectExtent l="0" t="0" r="0" b="0"/>
+            <wp:docPr id="7" name="Imagem 7" descr="D:\Curso\Projeto\Projeto\Estrututa Analitica certa.png"/>
+            <wp:cNvGraphicFramePr>
+              <a:graphicFrameLocks xmlns:a="http://schemas.openxmlformats.org/drawingml/2006/main" noChangeAspect="1"/>
+            </wp:cNvGraphicFramePr>
+            <a:graphic xmlns:a="http://schemas.openxmlformats.org/drawingml/2006/main">
+              <a:graphicData uri="http://schemas.openxmlformats.org/drawingml/2006/picture">
+                <pic:pic xmlns:pic="http://schemas.openxmlformats.org/drawingml/2006/picture">
+                  <pic:nvPicPr>
+                    <pic:cNvPr id="0" name="Picture 4" descr="D:\Curso\Projeto\Projeto\Estrututa Analitica certa.png"/>
+                    <pic:cNvPicPr>
+                      <a:picLocks noChangeAspect="1" noChangeArrowheads="1"/>
+                    </pic:cNvPicPr>
+                  </pic:nvPicPr>
+                  <pic:blipFill>
+                    <a:blip r:embed="rId6" cstate="print">
+                      <a:extLst>
+                        <a:ext uri="{28A0092B-C50C-407E-A947-70E740481C1C}">
+                          <a14:useLocalDpi xmlns:a14="http://schemas.microsoft.com/office/drawing/2010/main" val="0"/>
+                        </a:ext>
+                      </a:extLst>
+                    </a:blip>
+                    <a:srcRect/>
+                    <a:stretch>
+                      <a:fillRect/>
+                    </a:stretch>
+                  </pic:blipFill>
+                  <pic:spPr bwMode="auto">
+                    <a:xfrm>
+                      <a:off x="0" y="0"/>
+                      <a:ext cx="5400040" cy="1552151"/>
+                    </a:xfrm>
+                    <a:prstGeom prst="rect">
+                      <a:avLst/>
+                    </a:prstGeom>
+                    <a:noFill/>
+                    <a:ln>
+                      <a:noFill/>
+                    </a:ln>
+                  </pic:spPr>
+                </pic:pic>
+              </a:graphicData>
+            </a:graphic>
+          </wp:inline>
+        </w:drawing>
+      </w:r>
+      <w:bookmarkStart w:id="0" w:name="_GoBack"/>
+      <w:bookmarkEnd w:id="0"/>
+    </w:p>
+    <w:p>
+      <w:pPr>
+        <w:jc w:val="both"/>
+        <w:rPr>
+          <w:rFonts w:ascii="Arial" w:hAnsi="Arial" w:cs="Arial"/>
+          <w:sz w:val="24"/>
+          <w:szCs w:val="24"/>
+        </w:rPr>
+      </w:pPr>
+    </w:p>
+    <w:p>
+      <w:pPr>
+        <w:jc w:val="both"/>
+        <w:rPr>
+          <w:rFonts w:ascii="Arial" w:hAnsi="Arial" w:cs="Arial"/>
+          <w:sz w:val="24"/>
+          <w:szCs w:val="24"/>
+        </w:rPr>
+      </w:pPr>
+      <w:r>
+        <w:rPr>
+          <w:rFonts w:ascii="Arial" w:hAnsi="Arial" w:cs="Arial"/>
+          <w:sz w:val="24"/>
+          <w:szCs w:val="24"/>
+        </w:rPr>
+        <w:t>Telas</w:t>
+      </w:r>
+    </w:p>
+    <w:p>
+      <w:pPr>
+        <w:jc w:val="both"/>
+        <w:rPr>
+          <w:rFonts w:ascii="Arial" w:hAnsi="Arial" w:cs="Arial"/>
+          <w:sz w:val="24"/>
+          <w:szCs w:val="24"/>
+        </w:rPr>
+      </w:pPr>
+      <w:proofErr w:type="spellStart"/>
+      <w:r>
+        <w:rPr>
+          <w:rFonts w:ascii="Arial" w:hAnsi="Arial" w:cs="Arial"/>
+          <w:sz w:val="24"/>
+          <w:szCs w:val="24"/>
+        </w:rPr>
+        <w:t>Login</w:t>
+      </w:r>
+      <w:proofErr w:type="spellEnd"/>
+      <w:r>
+        <w:rPr>
+          <w:rFonts w:ascii="Arial" w:hAnsi="Arial" w:cs="Arial"/>
+          <w:sz w:val="24"/>
+          <w:szCs w:val="24"/>
+        </w:rPr>
+        <w:t xml:space="preserve"> e criação de conta</w:t>
+      </w:r>
+    </w:p>
+    <w:p>
+      <w:pPr>
+        <w:jc w:val="both"/>
+        <w:rPr>
+          <w:rFonts w:ascii="Arial" w:hAnsi="Arial" w:cs="Arial"/>
+          <w:sz w:val="24"/>
+          <w:szCs w:val="24"/>
+        </w:rPr>
+      </w:pPr>
+      <w:r>
+        <w:rPr>
+          <w:rFonts w:ascii="Arial" w:hAnsi="Arial" w:cs="Arial"/>
+          <w:noProof/>
+          <w:sz w:val="24"/>
+          <w:szCs w:val="24"/>
+          <w:lang w:eastAsia="pt-BR"/>
+        </w:rPr>
+        <w:drawing>
+          <wp:inline distT="0" distB="0" distL="0" distR="0">
+            <wp:extent cx="5400040" cy="2917445"/>
+            <wp:effectExtent l="0" t="0" r="0" b="0"/>
+            <wp:docPr id="6" name="Imagem 6" descr="D:\Curso\Projeto\Projeto\Tela de login e criacao de conta.png"/>
+            <wp:cNvGraphicFramePr>
+              <a:graphicFrameLocks xmlns:a="http://schemas.openxmlformats.org/drawingml/2006/main" noChangeAspect="1"/>
+            </wp:cNvGraphicFramePr>
+            <a:graphic xmlns:a="http://schemas.openxmlformats.org/drawingml/2006/main">
+              <a:graphicData uri="http://schemas.openxmlformats.org/drawingml/2006/picture">
+                <pic:pic xmlns:pic="http://schemas.openxmlformats.org/drawingml/2006/picture">
+                  <pic:nvPicPr>
+                    <pic:cNvPr id="0" name="Picture 3" descr="D:\Curso\Projeto\Projeto\Tela de login e criacao de conta.png"/>
+                    <pic:cNvPicPr>
+                      <a:picLocks noChangeAspect="1" noChangeArrowheads="1"/>
+                    </pic:cNvPicPr>
+                  </pic:nvPicPr>
+                  <pic:blipFill>
+                    <a:blip r:embed="rId7" cstate="print">
+                      <a:extLst>
+                        <a:ext uri="{28A0092B-C50C-407E-A947-70E740481C1C}">
+                          <a14:useLocalDpi xmlns:a14="http://schemas.microsoft.com/office/drawing/2010/main" val="0"/>
+                        </a:ext>
+                      </a:extLst>
+                    </a:blip>
+                    <a:srcRect/>
+                    <a:stretch>
+                      <a:fillRect/>
+                    </a:stretch>
+                  </pic:blipFill>
+                  <pic:spPr bwMode="auto">
+                    <a:xfrm>
+                      <a:off x="0" y="0"/>
+                      <a:ext cx="5400040" cy="2917445"/>
+                    </a:xfrm>
+                    <a:prstGeom prst="rect">
+                      <a:avLst/>
+                    </a:prstGeom>
+                    <a:noFill/>
+                    <a:ln>
+                      <a:noFill/>
+                    </a:ln>
+                  </pic:spPr>
+                </pic:pic>
+              </a:graphicData>
+            </a:graphic>
+          </wp:inline>
+        </w:drawing>
+      </w:r>
     </w:p>
     <w:sectPr>
       <w:pgSz w:w="11906" w:h="16838"/>

</xml_diff>

<commit_message>
Mais uma tela feita, a Principal V.01
</commit_message>
<xml_diff>
--- a/Projeto tcc engenharia.docx
+++ b/Projeto tcc engenharia.docx
@@ -92,6 +92,15 @@
       <w:r>
         <w:rPr>
           <w:rFonts w:ascii="Arial" w:hAnsi="Arial" w:cs="Arial"/>
+          <w:b/>
+          <w:sz w:val="24"/>
+          <w:szCs w:val="24"/>
+        </w:rPr>
+        <w:t xml:space="preserve">RF 01 - </w:t>
+      </w:r>
+      <w:r>
+        <w:rPr>
+          <w:rFonts w:ascii="Arial" w:hAnsi="Arial" w:cs="Arial"/>
           <w:sz w:val="24"/>
           <w:szCs w:val="24"/>
         </w:rPr>
@@ -282,6 +291,15 @@
           <w:szCs w:val="24"/>
         </w:rPr>
         <w:tab/>
+      </w:r>
+      <w:r>
+        <w:rPr>
+          <w:rFonts w:ascii="Arial" w:hAnsi="Arial" w:cs="Arial"/>
+          <w:b/>
+          <w:sz w:val="24"/>
+          <w:szCs w:val="24"/>
+        </w:rPr>
+        <w:t xml:space="preserve">RNF 01 - </w:t>
       </w:r>
       <w:r>
         <w:rPr>
@@ -892,8 +910,6 @@
           </wp:inline>
         </w:drawing>
       </w:r>
-      <w:bookmarkStart w:id="0" w:name="_GoBack"/>
-      <w:bookmarkEnd w:id="0"/>
     </w:p>
     <w:p>
       <w:pPr>
@@ -1002,6 +1018,174 @@
                     <a:xfrm>
                       <a:off x="0" y="0"/>
                       <a:ext cx="5400040" cy="2917445"/>
+                    </a:xfrm>
+                    <a:prstGeom prst="rect">
+                      <a:avLst/>
+                    </a:prstGeom>
+                    <a:noFill/>
+                    <a:ln>
+                      <a:noFill/>
+                    </a:ln>
+                  </pic:spPr>
+                </pic:pic>
+              </a:graphicData>
+            </a:graphic>
+          </wp:inline>
+        </w:drawing>
+      </w:r>
+    </w:p>
+    <w:p>
+      <w:pPr>
+        <w:jc w:val="both"/>
+        <w:rPr>
+          <w:rFonts w:ascii="Arial" w:hAnsi="Arial" w:cs="Arial"/>
+          <w:sz w:val="24"/>
+          <w:szCs w:val="24"/>
+        </w:rPr>
+      </w:pPr>
+    </w:p>
+    <w:p>
+      <w:pPr>
+        <w:jc w:val="both"/>
+        <w:rPr>
+          <w:rFonts w:ascii="Arial" w:hAnsi="Arial" w:cs="Arial"/>
+          <w:sz w:val="24"/>
+          <w:szCs w:val="24"/>
+        </w:rPr>
+      </w:pPr>
+    </w:p>
+    <w:p>
+      <w:pPr>
+        <w:jc w:val="both"/>
+        <w:rPr>
+          <w:rFonts w:ascii="Arial" w:hAnsi="Arial" w:cs="Arial"/>
+          <w:sz w:val="24"/>
+          <w:szCs w:val="24"/>
+        </w:rPr>
+      </w:pPr>
+    </w:p>
+    <w:p>
+      <w:pPr>
+        <w:jc w:val="both"/>
+        <w:rPr>
+          <w:rFonts w:ascii="Arial" w:hAnsi="Arial" w:cs="Arial"/>
+          <w:sz w:val="24"/>
+          <w:szCs w:val="24"/>
+        </w:rPr>
+      </w:pPr>
+    </w:p>
+    <w:p>
+      <w:pPr>
+        <w:jc w:val="both"/>
+        <w:rPr>
+          <w:rFonts w:ascii="Arial" w:hAnsi="Arial" w:cs="Arial"/>
+          <w:sz w:val="24"/>
+          <w:szCs w:val="24"/>
+        </w:rPr>
+      </w:pPr>
+    </w:p>
+    <w:p>
+      <w:pPr>
+        <w:jc w:val="both"/>
+        <w:rPr>
+          <w:rFonts w:ascii="Arial" w:hAnsi="Arial" w:cs="Arial"/>
+          <w:sz w:val="24"/>
+          <w:szCs w:val="24"/>
+        </w:rPr>
+      </w:pPr>
+    </w:p>
+    <w:p>
+      <w:pPr>
+        <w:jc w:val="both"/>
+        <w:rPr>
+          <w:rFonts w:ascii="Arial" w:hAnsi="Arial" w:cs="Arial"/>
+          <w:sz w:val="24"/>
+          <w:szCs w:val="24"/>
+        </w:rPr>
+      </w:pPr>
+    </w:p>
+    <w:p>
+      <w:pPr>
+        <w:jc w:val="both"/>
+        <w:rPr>
+          <w:rFonts w:ascii="Arial" w:hAnsi="Arial" w:cs="Arial"/>
+          <w:sz w:val="24"/>
+          <w:szCs w:val="24"/>
+        </w:rPr>
+      </w:pPr>
+    </w:p>
+    <w:p>
+      <w:pPr>
+        <w:jc w:val="both"/>
+        <w:rPr>
+          <w:rFonts w:ascii="Arial" w:hAnsi="Arial" w:cs="Arial"/>
+          <w:sz w:val="24"/>
+          <w:szCs w:val="24"/>
+        </w:rPr>
+      </w:pPr>
+      <w:bookmarkStart w:id="0" w:name="_GoBack"/>
+      <w:bookmarkEnd w:id="0"/>
+      <w:r>
+        <w:rPr>
+          <w:rFonts w:ascii="Arial" w:hAnsi="Arial" w:cs="Arial"/>
+          <w:sz w:val="24"/>
+          <w:szCs w:val="24"/>
+        </w:rPr>
+        <w:lastRenderedPageBreak/>
+        <w:t>Tela principal</w:t>
+      </w:r>
+    </w:p>
+    <w:p>
+      <w:pPr>
+        <w:jc w:val="both"/>
+        <w:rPr>
+          <w:rFonts w:ascii="Arial" w:hAnsi="Arial" w:cs="Arial"/>
+          <w:sz w:val="24"/>
+          <w:szCs w:val="24"/>
+        </w:rPr>
+      </w:pPr>
+      <w:r>
+        <w:rPr>
+          <w:rFonts w:ascii="Arial" w:hAnsi="Arial" w:cs="Arial"/>
+          <w:noProof/>
+          <w:sz w:val="24"/>
+          <w:szCs w:val="24"/>
+          <w:lang w:eastAsia="pt-BR"/>
+        </w:rPr>
+        <w:drawing>
+          <wp:inline distT="0" distB="0" distL="0" distR="0">
+            <wp:extent cx="5400040" cy="2915311"/>
+            <wp:effectExtent l="0" t="0" r="0" b="0"/>
+            <wp:docPr id="1" name="Imagem 1" descr="D:\Curso\Projeto\Projeto\Tela principal.png"/>
+            <wp:cNvGraphicFramePr>
+              <a:graphicFrameLocks xmlns:a="http://schemas.openxmlformats.org/drawingml/2006/main" noChangeAspect="1"/>
+            </wp:cNvGraphicFramePr>
+            <a:graphic xmlns:a="http://schemas.openxmlformats.org/drawingml/2006/main">
+              <a:graphicData uri="http://schemas.openxmlformats.org/drawingml/2006/picture">
+                <pic:pic xmlns:pic="http://schemas.openxmlformats.org/drawingml/2006/picture">
+                  <pic:nvPicPr>
+                    <pic:cNvPr id="0" name="Picture 1" descr="D:\Curso\Projeto\Projeto\Tela principal.png"/>
+                    <pic:cNvPicPr>
+                      <a:picLocks noChangeAspect="1" noChangeArrowheads="1"/>
+                    </pic:cNvPicPr>
+                  </pic:nvPicPr>
+                  <pic:blipFill>
+                    <a:blip r:embed="rId8" cstate="print">
+                      <a:extLst>
+                        <a:ext uri="{28A0092B-C50C-407E-A947-70E740481C1C}">
+                          <a14:useLocalDpi xmlns:a14="http://schemas.microsoft.com/office/drawing/2010/main" val="0"/>
+                        </a:ext>
+                      </a:extLst>
+                    </a:blip>
+                    <a:srcRect/>
+                    <a:stretch>
+                      <a:fillRect/>
+                    </a:stretch>
+                  </pic:blipFill>
+                  <pic:spPr bwMode="auto">
+                    <a:xfrm>
+                      <a:off x="0" y="0"/>
+                      <a:ext cx="5400040" cy="2915311"/>
                     </a:xfrm>
                     <a:prstGeom prst="rect">
                       <a:avLst/>

</xml_diff>

<commit_message>
Acrescentado telas e editado outras pequenas informações
</commit_message>
<xml_diff>
--- a/Projeto tcc engenharia.docx
+++ b/Projeto tcc engenharia.docx
@@ -157,6 +157,40 @@
           <w:szCs w:val="24"/>
         </w:rPr>
         <w:tab/>
+      </w:r>
+      <w:r>
+        <w:rPr>
+          <w:rFonts w:ascii="Arial" w:hAnsi="Arial" w:cs="Arial"/>
+          <w:b/>
+          <w:sz w:val="24"/>
+          <w:szCs w:val="24"/>
+        </w:rPr>
+        <w:t>RF 02</w:t>
+      </w:r>
+      <w:r>
+        <w:rPr>
+          <w:rFonts w:ascii="Arial" w:hAnsi="Arial" w:cs="Arial"/>
+          <w:b/>
+          <w:sz w:val="24"/>
+          <w:szCs w:val="24"/>
+        </w:rPr>
+        <w:t xml:space="preserve"> -</w:t>
+      </w:r>
+      <w:r>
+        <w:rPr>
+          <w:rFonts w:ascii="Arial" w:hAnsi="Arial" w:cs="Arial"/>
+          <w:b/>
+          <w:sz w:val="24"/>
+          <w:szCs w:val="24"/>
+        </w:rPr>
+        <w:t xml:space="preserve"> </w:t>
+      </w:r>
+      <w:r>
+        <w:rPr>
+          <w:rFonts w:ascii="Arial" w:hAnsi="Arial" w:cs="Arial"/>
+          <w:sz w:val="24"/>
+          <w:szCs w:val="24"/>
+        </w:rPr>
         <w:t>Conter um cadastro para o produto;</w:t>
       </w:r>
     </w:p>
@@ -176,6 +210,40 @@
           <w:szCs w:val="24"/>
         </w:rPr>
         <w:tab/>
+      </w:r>
+      <w:r>
+        <w:rPr>
+          <w:rFonts w:ascii="Arial" w:hAnsi="Arial" w:cs="Arial"/>
+          <w:b/>
+          <w:sz w:val="24"/>
+          <w:szCs w:val="24"/>
+        </w:rPr>
+        <w:t>RF 03</w:t>
+      </w:r>
+      <w:r>
+        <w:rPr>
+          <w:rFonts w:ascii="Arial" w:hAnsi="Arial" w:cs="Arial"/>
+          <w:b/>
+          <w:sz w:val="24"/>
+          <w:szCs w:val="24"/>
+        </w:rPr>
+        <w:t xml:space="preserve"> -</w:t>
+      </w:r>
+      <w:r>
+        <w:rPr>
+          <w:rFonts w:ascii="Arial" w:hAnsi="Arial" w:cs="Arial"/>
+          <w:b/>
+          <w:sz w:val="24"/>
+          <w:szCs w:val="24"/>
+        </w:rPr>
+        <w:t xml:space="preserve"> </w:t>
+      </w:r>
+      <w:r>
+        <w:rPr>
+          <w:rFonts w:ascii="Arial" w:hAnsi="Arial" w:cs="Arial"/>
+          <w:sz w:val="24"/>
+          <w:szCs w:val="24"/>
+        </w:rPr>
         <w:t>Conter um registro de produto para cada item de pesquisa do usuário;</w:t>
       </w:r>
     </w:p>
@@ -195,6 +263,40 @@
           <w:szCs w:val="24"/>
         </w:rPr>
         <w:tab/>
+      </w:r>
+      <w:r>
+        <w:rPr>
+          <w:rFonts w:ascii="Arial" w:hAnsi="Arial" w:cs="Arial"/>
+          <w:b/>
+          <w:sz w:val="24"/>
+          <w:szCs w:val="24"/>
+        </w:rPr>
+        <w:t>RF 04</w:t>
+      </w:r>
+      <w:r>
+        <w:rPr>
+          <w:rFonts w:ascii="Arial" w:hAnsi="Arial" w:cs="Arial"/>
+          <w:b/>
+          <w:sz w:val="24"/>
+          <w:szCs w:val="24"/>
+        </w:rPr>
+        <w:t xml:space="preserve"> -</w:t>
+      </w:r>
+      <w:r>
+        <w:rPr>
+          <w:rFonts w:ascii="Arial" w:hAnsi="Arial" w:cs="Arial"/>
+          <w:b/>
+          <w:sz w:val="24"/>
+          <w:szCs w:val="24"/>
+        </w:rPr>
+        <w:t xml:space="preserve"> </w:t>
+      </w:r>
+      <w:r>
+        <w:rPr>
+          <w:rFonts w:ascii="Arial" w:hAnsi="Arial" w:cs="Arial"/>
+          <w:sz w:val="24"/>
+          <w:szCs w:val="24"/>
+        </w:rPr>
         <w:t>Conter uma pesquisa continua para cada item de pesquisa;</w:t>
       </w:r>
     </w:p>
@@ -214,6 +316,40 @@
           <w:szCs w:val="24"/>
         </w:rPr>
         <w:tab/>
+      </w:r>
+      <w:r>
+        <w:rPr>
+          <w:rFonts w:ascii="Arial" w:hAnsi="Arial" w:cs="Arial"/>
+          <w:b/>
+          <w:sz w:val="24"/>
+          <w:szCs w:val="24"/>
+        </w:rPr>
+        <w:t>RF 05</w:t>
+      </w:r>
+      <w:r>
+        <w:rPr>
+          <w:rFonts w:ascii="Arial" w:hAnsi="Arial" w:cs="Arial"/>
+          <w:b/>
+          <w:sz w:val="24"/>
+          <w:szCs w:val="24"/>
+        </w:rPr>
+        <w:t xml:space="preserve"> -</w:t>
+      </w:r>
+      <w:r>
+        <w:rPr>
+          <w:rFonts w:ascii="Arial" w:hAnsi="Arial" w:cs="Arial"/>
+          <w:b/>
+          <w:sz w:val="24"/>
+          <w:szCs w:val="24"/>
+        </w:rPr>
+        <w:t xml:space="preserve"> </w:t>
+      </w:r>
+      <w:r>
+        <w:rPr>
+          <w:rFonts w:ascii="Arial" w:hAnsi="Arial" w:cs="Arial"/>
+          <w:sz w:val="24"/>
+          <w:szCs w:val="24"/>
+        </w:rPr>
         <w:t>Conter uma consulta para cada item de pesquisa;</w:t>
       </w:r>
     </w:p>
@@ -233,6 +369,40 @@
           <w:szCs w:val="24"/>
         </w:rPr>
         <w:tab/>
+      </w:r>
+      <w:r>
+        <w:rPr>
+          <w:rFonts w:ascii="Arial" w:hAnsi="Arial" w:cs="Arial"/>
+          <w:b/>
+          <w:sz w:val="24"/>
+          <w:szCs w:val="24"/>
+        </w:rPr>
+        <w:t>RF 06</w:t>
+      </w:r>
+      <w:r>
+        <w:rPr>
+          <w:rFonts w:ascii="Arial" w:hAnsi="Arial" w:cs="Arial"/>
+          <w:b/>
+          <w:sz w:val="24"/>
+          <w:szCs w:val="24"/>
+        </w:rPr>
+        <w:t xml:space="preserve"> -</w:t>
+      </w:r>
+      <w:r>
+        <w:rPr>
+          <w:rFonts w:ascii="Arial" w:hAnsi="Arial" w:cs="Arial"/>
+          <w:b/>
+          <w:sz w:val="24"/>
+          <w:szCs w:val="24"/>
+        </w:rPr>
+        <w:t xml:space="preserve"> </w:t>
+      </w:r>
+      <w:r>
+        <w:rPr>
+          <w:rFonts w:ascii="Arial" w:hAnsi="Arial" w:cs="Arial"/>
+          <w:sz w:val="24"/>
+          <w:szCs w:val="24"/>
+        </w:rPr>
         <w:t xml:space="preserve">Conter um envio para o </w:t>
       </w:r>
       <w:proofErr w:type="spellStart"/>
@@ -326,6 +496,31 @@
           <w:szCs w:val="24"/>
         </w:rPr>
         <w:tab/>
+      </w:r>
+      <w:r>
+        <w:rPr>
+          <w:rFonts w:ascii="Arial" w:hAnsi="Arial" w:cs="Arial"/>
+          <w:b/>
+          <w:sz w:val="24"/>
+          <w:szCs w:val="24"/>
+        </w:rPr>
+        <w:t>RNF 02</w:t>
+      </w:r>
+      <w:r>
+        <w:rPr>
+          <w:rFonts w:ascii="Arial" w:hAnsi="Arial" w:cs="Arial"/>
+          <w:b/>
+          <w:sz w:val="24"/>
+          <w:szCs w:val="24"/>
+        </w:rPr>
+        <w:t xml:space="preserve"> - </w:t>
+      </w:r>
+      <w:r>
+        <w:rPr>
+          <w:rFonts w:ascii="Arial" w:hAnsi="Arial" w:cs="Arial"/>
+          <w:sz w:val="24"/>
+          <w:szCs w:val="24"/>
+        </w:rPr>
         <w:t>Excluir um item de pesquisa;</w:t>
       </w:r>
     </w:p>
@@ -345,6 +540,31 @@
           <w:szCs w:val="24"/>
         </w:rPr>
         <w:tab/>
+      </w:r>
+      <w:r>
+        <w:rPr>
+          <w:rFonts w:ascii="Arial" w:hAnsi="Arial" w:cs="Arial"/>
+          <w:b/>
+          <w:sz w:val="24"/>
+          <w:szCs w:val="24"/>
+        </w:rPr>
+        <w:t>RNF 03</w:t>
+      </w:r>
+      <w:r>
+        <w:rPr>
+          <w:rFonts w:ascii="Arial" w:hAnsi="Arial" w:cs="Arial"/>
+          <w:b/>
+          <w:sz w:val="24"/>
+          <w:szCs w:val="24"/>
+        </w:rPr>
+        <w:t xml:space="preserve"> - </w:t>
+      </w:r>
+      <w:r>
+        <w:rPr>
+          <w:rFonts w:ascii="Arial" w:hAnsi="Arial" w:cs="Arial"/>
+          <w:sz w:val="24"/>
+          <w:szCs w:val="24"/>
+        </w:rPr>
         <w:t>Pausar um item de pesquisa;</w:t>
       </w:r>
     </w:p>
@@ -364,6 +584,31 @@
           <w:szCs w:val="24"/>
         </w:rPr>
         <w:tab/>
+      </w:r>
+      <w:r>
+        <w:rPr>
+          <w:rFonts w:ascii="Arial" w:hAnsi="Arial" w:cs="Arial"/>
+          <w:b/>
+          <w:sz w:val="24"/>
+          <w:szCs w:val="24"/>
+        </w:rPr>
+        <w:t>RNF 04</w:t>
+      </w:r>
+      <w:r>
+        <w:rPr>
+          <w:rFonts w:ascii="Arial" w:hAnsi="Arial" w:cs="Arial"/>
+          <w:b/>
+          <w:sz w:val="24"/>
+          <w:szCs w:val="24"/>
+        </w:rPr>
+        <w:t xml:space="preserve"> - </w:t>
+      </w:r>
+      <w:r>
+        <w:rPr>
+          <w:rFonts w:ascii="Arial" w:hAnsi="Arial" w:cs="Arial"/>
+          <w:sz w:val="24"/>
+          <w:szCs w:val="24"/>
+        </w:rPr>
         <w:t>Consultar itens de pesquisa;</w:t>
       </w:r>
     </w:p>
@@ -382,25 +627,93 @@
           <w:sz w:val="24"/>
           <w:szCs w:val="24"/>
         </w:rPr>
-        <w:t xml:space="preserve">           Alterar senha;</w:t>
-      </w:r>
-    </w:p>
-    <w:p>
-      <w:pPr>
-        <w:jc w:val="both"/>
-        <w:rPr>
-          <w:rFonts w:ascii="Arial" w:hAnsi="Arial" w:cs="Arial"/>
-          <w:sz w:val="24"/>
-          <w:szCs w:val="24"/>
-        </w:rPr>
-      </w:pPr>
-      <w:r>
-        <w:rPr>
-          <w:rFonts w:ascii="Arial" w:hAnsi="Arial" w:cs="Arial"/>
-          <w:sz w:val="24"/>
-          <w:szCs w:val="24"/>
-        </w:rPr>
-        <w:t xml:space="preserve">          Alterar item de pesquisa</w:t>
+        <w:t xml:space="preserve">           </w:t>
+      </w:r>
+      <w:r>
+        <w:rPr>
+          <w:rFonts w:ascii="Arial" w:hAnsi="Arial" w:cs="Arial"/>
+          <w:b/>
+          <w:sz w:val="24"/>
+          <w:szCs w:val="24"/>
+        </w:rPr>
+        <w:t>RNF 05</w:t>
+      </w:r>
+      <w:r>
+        <w:rPr>
+          <w:rFonts w:ascii="Arial" w:hAnsi="Arial" w:cs="Arial"/>
+          <w:b/>
+          <w:sz w:val="24"/>
+          <w:szCs w:val="24"/>
+        </w:rPr>
+        <w:t xml:space="preserve"> - </w:t>
+      </w:r>
+      <w:r>
+        <w:rPr>
+          <w:rFonts w:ascii="Arial" w:hAnsi="Arial" w:cs="Arial"/>
+          <w:sz w:val="24"/>
+          <w:szCs w:val="24"/>
+        </w:rPr>
+        <w:t>Alterar senha;</w:t>
+      </w:r>
+    </w:p>
+    <w:p>
+      <w:pPr>
+        <w:jc w:val="both"/>
+        <w:rPr>
+          <w:rFonts w:ascii="Arial" w:hAnsi="Arial" w:cs="Arial"/>
+          <w:sz w:val="24"/>
+          <w:szCs w:val="24"/>
+        </w:rPr>
+      </w:pPr>
+      <w:r>
+        <w:rPr>
+          <w:rFonts w:ascii="Arial" w:hAnsi="Arial" w:cs="Arial"/>
+          <w:sz w:val="24"/>
+          <w:szCs w:val="24"/>
+        </w:rPr>
+        <w:t xml:space="preserve">         </w:t>
+      </w:r>
+      <w:r>
+        <w:rPr>
+          <w:rFonts w:ascii="Arial" w:hAnsi="Arial" w:cs="Arial"/>
+          <w:sz w:val="24"/>
+          <w:szCs w:val="24"/>
+        </w:rPr>
+        <w:t xml:space="preserve"> </w:t>
+      </w:r>
+      <w:r>
+        <w:rPr>
+          <w:rFonts w:ascii="Arial" w:hAnsi="Arial" w:cs="Arial"/>
+          <w:sz w:val="24"/>
+          <w:szCs w:val="24"/>
+        </w:rPr>
+        <w:t xml:space="preserve"> </w:t>
+      </w:r>
+      <w:r>
+        <w:rPr>
+          <w:rFonts w:ascii="Arial" w:hAnsi="Arial" w:cs="Arial"/>
+          <w:b/>
+          <w:sz w:val="24"/>
+          <w:szCs w:val="24"/>
+        </w:rPr>
+        <w:t>RNF 06</w:t>
+      </w:r>
+      <w:r>
+        <w:rPr>
+          <w:rFonts w:ascii="Arial" w:hAnsi="Arial" w:cs="Arial"/>
+          <w:b/>
+          <w:sz w:val="24"/>
+          <w:szCs w:val="24"/>
+        </w:rPr>
+        <w:t xml:space="preserve"> - </w:t>
+      </w:r>
+      <w:r>
+        <w:rPr>
+          <w:rFonts w:ascii="Arial" w:hAnsi="Arial" w:cs="Arial"/>
+          <w:sz w:val="24"/>
+          <w:szCs w:val="24"/>
+        </w:rPr>
+        <w:t>Alterar item de pesquisa</w:t>
       </w:r>
       <w:r>
         <w:rPr>
@@ -1123,8 +1436,6 @@
           <w:szCs w:val="24"/>
         </w:rPr>
       </w:pPr>
-      <w:bookmarkStart w:id="0" w:name="_GoBack"/>
-      <w:bookmarkEnd w:id="0"/>
       <w:r>
         <w:rPr>
           <w:rFonts w:ascii="Arial" w:hAnsi="Arial" w:cs="Arial"/>
@@ -1186,6 +1497,470 @@
                     <a:xfrm>
                       <a:off x="0" y="0"/>
                       <a:ext cx="5400040" cy="2915311"/>
+                    </a:xfrm>
+                    <a:prstGeom prst="rect">
+                      <a:avLst/>
+                    </a:prstGeom>
+                    <a:noFill/>
+                    <a:ln>
+                      <a:noFill/>
+                    </a:ln>
+                  </pic:spPr>
+                </pic:pic>
+              </a:graphicData>
+            </a:graphic>
+          </wp:inline>
+        </w:drawing>
+      </w:r>
+    </w:p>
+    <w:p>
+      <w:pPr>
+        <w:jc w:val="both"/>
+        <w:rPr>
+          <w:rFonts w:ascii="Arial" w:hAnsi="Arial" w:cs="Arial"/>
+          <w:sz w:val="24"/>
+          <w:szCs w:val="24"/>
+        </w:rPr>
+      </w:pPr>
+    </w:p>
+    <w:p>
+      <w:pPr>
+        <w:jc w:val="both"/>
+        <w:rPr>
+          <w:rFonts w:ascii="Arial" w:hAnsi="Arial" w:cs="Arial"/>
+          <w:sz w:val="24"/>
+          <w:szCs w:val="24"/>
+        </w:rPr>
+      </w:pPr>
+      <w:r>
+        <w:rPr>
+          <w:rFonts w:ascii="Arial" w:hAnsi="Arial" w:cs="Arial"/>
+          <w:sz w:val="24"/>
+          <w:szCs w:val="24"/>
+        </w:rPr>
+        <w:t>Tela de menu da tela principal</w:t>
+      </w:r>
+    </w:p>
+    <w:p>
+      <w:pPr>
+        <w:jc w:val="both"/>
+        <w:rPr>
+          <w:rFonts w:ascii="Arial" w:hAnsi="Arial" w:cs="Arial"/>
+          <w:sz w:val="24"/>
+          <w:szCs w:val="24"/>
+        </w:rPr>
+      </w:pPr>
+      <w:r>
+        <w:rPr>
+          <w:rFonts w:ascii="Arial" w:hAnsi="Arial" w:cs="Arial"/>
+          <w:noProof/>
+          <w:sz w:val="24"/>
+          <w:szCs w:val="24"/>
+          <w:lang w:eastAsia="pt-BR"/>
+        </w:rPr>
+        <w:drawing>
+          <wp:inline distT="0" distB="0" distL="0" distR="0">
+            <wp:extent cx="5400040" cy="2917445"/>
+            <wp:effectExtent l="0" t="0" r="0" b="0"/>
+            <wp:docPr id="3" name="Imagem 3" descr="D:\Curso\Projeto\Projeto\tela principal menu.png"/>
+            <wp:cNvGraphicFramePr>
+              <a:graphicFrameLocks xmlns:a="http://schemas.openxmlformats.org/drawingml/2006/main" noChangeAspect="1"/>
+            </wp:cNvGraphicFramePr>
+            <a:graphic xmlns:a="http://schemas.openxmlformats.org/drawingml/2006/main">
+              <a:graphicData uri="http://schemas.openxmlformats.org/drawingml/2006/picture">
+                <pic:pic xmlns:pic="http://schemas.openxmlformats.org/drawingml/2006/picture">
+                  <pic:nvPicPr>
+                    <pic:cNvPr id="0" name="Picture 1" descr="D:\Curso\Projeto\Projeto\tela principal menu.png"/>
+                    <pic:cNvPicPr>
+                      <a:picLocks noChangeAspect="1" noChangeArrowheads="1"/>
+                    </pic:cNvPicPr>
+                  </pic:nvPicPr>
+                  <pic:blipFill>
+                    <a:blip r:embed="rId9" cstate="print">
+                      <a:extLst>
+                        <a:ext uri="{28A0092B-C50C-407E-A947-70E740481C1C}">
+                          <a14:useLocalDpi xmlns:a14="http://schemas.microsoft.com/office/drawing/2010/main" val="0"/>
+                        </a:ext>
+                      </a:extLst>
+                    </a:blip>
+                    <a:srcRect/>
+                    <a:stretch>
+                      <a:fillRect/>
+                    </a:stretch>
+                  </pic:blipFill>
+                  <pic:spPr bwMode="auto">
+                    <a:xfrm>
+                      <a:off x="0" y="0"/>
+                      <a:ext cx="5400040" cy="2917445"/>
+                    </a:xfrm>
+                    <a:prstGeom prst="rect">
+                      <a:avLst/>
+                    </a:prstGeom>
+                    <a:noFill/>
+                    <a:ln>
+                      <a:noFill/>
+                    </a:ln>
+                  </pic:spPr>
+                </pic:pic>
+              </a:graphicData>
+            </a:graphic>
+          </wp:inline>
+        </w:drawing>
+      </w:r>
+    </w:p>
+    <w:p>
+      <w:pPr>
+        <w:jc w:val="both"/>
+        <w:rPr>
+          <w:rFonts w:ascii="Arial" w:hAnsi="Arial" w:cs="Arial"/>
+          <w:sz w:val="24"/>
+          <w:szCs w:val="24"/>
+        </w:rPr>
+      </w:pPr>
+    </w:p>
+    <w:p>
+      <w:pPr>
+        <w:jc w:val="both"/>
+        <w:rPr>
+          <w:rFonts w:ascii="Arial" w:hAnsi="Arial" w:cs="Arial"/>
+          <w:sz w:val="24"/>
+          <w:szCs w:val="24"/>
+        </w:rPr>
+      </w:pPr>
+      <w:r>
+        <w:rPr>
+          <w:rFonts w:ascii="Arial" w:hAnsi="Arial" w:cs="Arial"/>
+          <w:sz w:val="24"/>
+          <w:szCs w:val="24"/>
+        </w:rPr>
+        <w:t>Tela de alterar usuário</w:t>
+      </w:r>
+    </w:p>
+    <w:p>
+      <w:pPr>
+        <w:jc w:val="both"/>
+        <w:rPr>
+          <w:rFonts w:ascii="Arial" w:hAnsi="Arial" w:cs="Arial"/>
+          <w:sz w:val="24"/>
+          <w:szCs w:val="24"/>
+        </w:rPr>
+      </w:pPr>
+      <w:r>
+        <w:rPr>
+          <w:rFonts w:ascii="Arial" w:hAnsi="Arial" w:cs="Arial"/>
+          <w:noProof/>
+          <w:sz w:val="24"/>
+          <w:szCs w:val="24"/>
+          <w:lang w:eastAsia="pt-BR"/>
+        </w:rPr>
+        <w:lastRenderedPageBreak/>
+        <w:drawing>
+          <wp:inline distT="0" distB="0" distL="0" distR="0">
+            <wp:extent cx="5400040" cy="2917445"/>
+            <wp:effectExtent l="0" t="0" r="0" b="0"/>
+            <wp:docPr id="5" name="Imagem 5" descr="D:\Curso\Projeto\Projeto\alterar nome de usuario.png"/>
+            <wp:cNvGraphicFramePr>
+              <a:graphicFrameLocks xmlns:a="http://schemas.openxmlformats.org/drawingml/2006/main" noChangeAspect="1"/>
+            </wp:cNvGraphicFramePr>
+            <a:graphic xmlns:a="http://schemas.openxmlformats.org/drawingml/2006/main">
+              <a:graphicData uri="http://schemas.openxmlformats.org/drawingml/2006/picture">
+                <pic:pic xmlns:pic="http://schemas.openxmlformats.org/drawingml/2006/picture">
+                  <pic:nvPicPr>
+                    <pic:cNvPr id="0" name="Picture 2" descr="D:\Curso\Projeto\Projeto\alterar nome de usuario.png"/>
+                    <pic:cNvPicPr>
+                      <a:picLocks noChangeAspect="1" noChangeArrowheads="1"/>
+                    </pic:cNvPicPr>
+                  </pic:nvPicPr>
+                  <pic:blipFill>
+                    <a:blip r:embed="rId10" cstate="print">
+                      <a:extLst>
+                        <a:ext uri="{28A0092B-C50C-407E-A947-70E740481C1C}">
+                          <a14:useLocalDpi xmlns:a14="http://schemas.microsoft.com/office/drawing/2010/main" val="0"/>
+                        </a:ext>
+                      </a:extLst>
+                    </a:blip>
+                    <a:srcRect/>
+                    <a:stretch>
+                      <a:fillRect/>
+                    </a:stretch>
+                  </pic:blipFill>
+                  <pic:spPr bwMode="auto">
+                    <a:xfrm>
+                      <a:off x="0" y="0"/>
+                      <a:ext cx="5400040" cy="2917445"/>
+                    </a:xfrm>
+                    <a:prstGeom prst="rect">
+                      <a:avLst/>
+                    </a:prstGeom>
+                    <a:noFill/>
+                    <a:ln>
+                      <a:noFill/>
+                    </a:ln>
+                  </pic:spPr>
+                </pic:pic>
+              </a:graphicData>
+            </a:graphic>
+          </wp:inline>
+        </w:drawing>
+      </w:r>
+    </w:p>
+    <w:p>
+      <w:pPr>
+        <w:jc w:val="both"/>
+        <w:rPr>
+          <w:rFonts w:ascii="Arial" w:hAnsi="Arial" w:cs="Arial"/>
+          <w:sz w:val="24"/>
+          <w:szCs w:val="24"/>
+        </w:rPr>
+      </w:pPr>
+    </w:p>
+    <w:p>
+      <w:pPr>
+        <w:jc w:val="both"/>
+        <w:rPr>
+          <w:rFonts w:ascii="Arial" w:hAnsi="Arial" w:cs="Arial"/>
+          <w:sz w:val="24"/>
+          <w:szCs w:val="24"/>
+        </w:rPr>
+      </w:pPr>
+      <w:r>
+        <w:rPr>
+          <w:rFonts w:ascii="Arial" w:hAnsi="Arial" w:cs="Arial"/>
+          <w:sz w:val="24"/>
+          <w:szCs w:val="24"/>
+        </w:rPr>
+        <w:t>Tela de alterar senha</w:t>
+      </w:r>
+    </w:p>
+    <w:p>
+      <w:pPr>
+        <w:jc w:val="both"/>
+        <w:rPr>
+          <w:rFonts w:ascii="Arial" w:hAnsi="Arial" w:cs="Arial"/>
+          <w:sz w:val="24"/>
+          <w:szCs w:val="24"/>
+        </w:rPr>
+      </w:pPr>
+      <w:r>
+        <w:rPr>
+          <w:rFonts w:ascii="Arial" w:hAnsi="Arial" w:cs="Arial"/>
+          <w:noProof/>
+          <w:sz w:val="24"/>
+          <w:szCs w:val="24"/>
+          <w:lang w:eastAsia="pt-BR"/>
+        </w:rPr>
+        <w:drawing>
+          <wp:inline distT="0" distB="0" distL="0" distR="0">
+            <wp:extent cx="5400040" cy="2917445"/>
+            <wp:effectExtent l="0" t="0" r="0" b="0"/>
+            <wp:docPr id="8" name="Imagem 8" descr="D:\Curso\Projeto\Projeto\alterar senha.png"/>
+            <wp:cNvGraphicFramePr>
+              <a:graphicFrameLocks xmlns:a="http://schemas.openxmlformats.org/drawingml/2006/main" noChangeAspect="1"/>
+            </wp:cNvGraphicFramePr>
+            <a:graphic xmlns:a="http://schemas.openxmlformats.org/drawingml/2006/main">
+              <a:graphicData uri="http://schemas.openxmlformats.org/drawingml/2006/picture">
+                <pic:pic xmlns:pic="http://schemas.openxmlformats.org/drawingml/2006/picture">
+                  <pic:nvPicPr>
+                    <pic:cNvPr id="0" name="Picture 3" descr="D:\Curso\Projeto\Projeto\alterar senha.png"/>
+                    <pic:cNvPicPr>
+                      <a:picLocks noChangeAspect="1" noChangeArrowheads="1"/>
+                    </pic:cNvPicPr>
+                  </pic:nvPicPr>
+                  <pic:blipFill>
+                    <a:blip r:embed="rId11" cstate="print">
+                      <a:extLst>
+                        <a:ext uri="{28A0092B-C50C-407E-A947-70E740481C1C}">
+                          <a14:useLocalDpi xmlns:a14="http://schemas.microsoft.com/office/drawing/2010/main" val="0"/>
+                        </a:ext>
+                      </a:extLst>
+                    </a:blip>
+                    <a:srcRect/>
+                    <a:stretch>
+                      <a:fillRect/>
+                    </a:stretch>
+                  </pic:blipFill>
+                  <pic:spPr bwMode="auto">
+                    <a:xfrm>
+                      <a:off x="0" y="0"/>
+                      <a:ext cx="5400040" cy="2917445"/>
+                    </a:xfrm>
+                    <a:prstGeom prst="rect">
+                      <a:avLst/>
+                    </a:prstGeom>
+                    <a:noFill/>
+                    <a:ln>
+                      <a:noFill/>
+                    </a:ln>
+                  </pic:spPr>
+                </pic:pic>
+              </a:graphicData>
+            </a:graphic>
+          </wp:inline>
+        </w:drawing>
+      </w:r>
+    </w:p>
+    <w:p>
+      <w:pPr>
+        <w:jc w:val="both"/>
+        <w:rPr>
+          <w:rFonts w:ascii="Arial" w:hAnsi="Arial" w:cs="Arial"/>
+          <w:sz w:val="24"/>
+          <w:szCs w:val="24"/>
+        </w:rPr>
+      </w:pPr>
+    </w:p>
+    <w:p>
+      <w:pPr>
+        <w:jc w:val="both"/>
+        <w:rPr>
+          <w:rFonts w:ascii="Arial" w:hAnsi="Arial" w:cs="Arial"/>
+          <w:sz w:val="24"/>
+          <w:szCs w:val="24"/>
+        </w:rPr>
+      </w:pPr>
+    </w:p>
+    <w:p>
+      <w:pPr>
+        <w:jc w:val="both"/>
+        <w:rPr>
+          <w:rFonts w:ascii="Arial" w:hAnsi="Arial" w:cs="Arial"/>
+          <w:sz w:val="24"/>
+          <w:szCs w:val="24"/>
+        </w:rPr>
+      </w:pPr>
+    </w:p>
+    <w:p>
+      <w:pPr>
+        <w:jc w:val="both"/>
+        <w:rPr>
+          <w:rFonts w:ascii="Arial" w:hAnsi="Arial" w:cs="Arial"/>
+          <w:sz w:val="24"/>
+          <w:szCs w:val="24"/>
+        </w:rPr>
+      </w:pPr>
+    </w:p>
+    <w:p>
+      <w:pPr>
+        <w:jc w:val="both"/>
+        <w:rPr>
+          <w:rFonts w:ascii="Arial" w:hAnsi="Arial" w:cs="Arial"/>
+          <w:sz w:val="24"/>
+          <w:szCs w:val="24"/>
+        </w:rPr>
+      </w:pPr>
+    </w:p>
+    <w:p>
+      <w:pPr>
+        <w:jc w:val="both"/>
+        <w:rPr>
+          <w:rFonts w:ascii="Arial" w:hAnsi="Arial" w:cs="Arial"/>
+          <w:sz w:val="24"/>
+          <w:szCs w:val="24"/>
+        </w:rPr>
+      </w:pPr>
+    </w:p>
+    <w:p>
+      <w:pPr>
+        <w:jc w:val="both"/>
+        <w:rPr>
+          <w:rFonts w:ascii="Arial" w:hAnsi="Arial" w:cs="Arial"/>
+          <w:sz w:val="24"/>
+          <w:szCs w:val="24"/>
+        </w:rPr>
+      </w:pPr>
+    </w:p>
+    <w:p>
+      <w:pPr>
+        <w:jc w:val="both"/>
+        <w:rPr>
+          <w:rFonts w:ascii="Arial" w:hAnsi="Arial" w:cs="Arial"/>
+          <w:sz w:val="24"/>
+          <w:szCs w:val="24"/>
+        </w:rPr>
+      </w:pPr>
+      <w:bookmarkStart w:id="0" w:name="_GoBack"/>
+      <w:bookmarkEnd w:id="0"/>
+    </w:p>
+    <w:p>
+      <w:pPr>
+        <w:jc w:val="both"/>
+        <w:rPr>
+          <w:rFonts w:ascii="Arial" w:hAnsi="Arial" w:cs="Arial"/>
+          <w:sz w:val="24"/>
+          <w:szCs w:val="24"/>
+        </w:rPr>
+      </w:pPr>
+      <w:r>
+        <w:rPr>
+          <w:rFonts w:ascii="Arial" w:hAnsi="Arial" w:cs="Arial"/>
+          <w:sz w:val="24"/>
+          <w:szCs w:val="24"/>
+        </w:rPr>
+        <w:lastRenderedPageBreak/>
+        <w:t xml:space="preserve">Tela de alterar </w:t>
+      </w:r>
+      <w:proofErr w:type="spellStart"/>
+      <w:r>
+        <w:rPr>
+          <w:rFonts w:ascii="Arial" w:hAnsi="Arial" w:cs="Arial"/>
+          <w:sz w:val="24"/>
+          <w:szCs w:val="24"/>
+        </w:rPr>
+        <w:t>email</w:t>
+      </w:r>
+      <w:proofErr w:type="spellEnd"/>
+    </w:p>
+    <w:p>
+      <w:pPr>
+        <w:jc w:val="both"/>
+        <w:rPr>
+          <w:rFonts w:ascii="Arial" w:hAnsi="Arial" w:cs="Arial"/>
+          <w:sz w:val="24"/>
+          <w:szCs w:val="24"/>
+        </w:rPr>
+      </w:pPr>
+      <w:r>
+        <w:rPr>
+          <w:rFonts w:ascii="Arial" w:hAnsi="Arial" w:cs="Arial"/>
+          <w:noProof/>
+          <w:sz w:val="24"/>
+          <w:szCs w:val="24"/>
+          <w:lang w:eastAsia="pt-BR"/>
+        </w:rPr>
+        <w:drawing>
+          <wp:inline distT="0" distB="0" distL="0" distR="0">
+            <wp:extent cx="5400040" cy="2917445"/>
+            <wp:effectExtent l="0" t="0" r="0" b="0"/>
+            <wp:docPr id="9" name="Imagem 9" descr="D:\Curso\Projeto\Projeto\alterar email.png"/>
+            <wp:cNvGraphicFramePr>
+              <a:graphicFrameLocks xmlns:a="http://schemas.openxmlformats.org/drawingml/2006/main" noChangeAspect="1"/>
+            </wp:cNvGraphicFramePr>
+            <a:graphic xmlns:a="http://schemas.openxmlformats.org/drawingml/2006/main">
+              <a:graphicData uri="http://schemas.openxmlformats.org/drawingml/2006/picture">
+                <pic:pic xmlns:pic="http://schemas.openxmlformats.org/drawingml/2006/picture">
+                  <pic:nvPicPr>
+                    <pic:cNvPr id="0" name="Picture 4" descr="D:\Curso\Projeto\Projeto\alterar email.png"/>
+                    <pic:cNvPicPr>
+                      <a:picLocks noChangeAspect="1" noChangeArrowheads="1"/>
+                    </pic:cNvPicPr>
+                  </pic:nvPicPr>
+                  <pic:blipFill>
+                    <a:blip r:embed="rId12" cstate="print">
+                      <a:extLst>
+                        <a:ext uri="{28A0092B-C50C-407E-A947-70E740481C1C}">
+                          <a14:useLocalDpi xmlns:a14="http://schemas.microsoft.com/office/drawing/2010/main" val="0"/>
+                        </a:ext>
+                      </a:extLst>
+                    </a:blip>
+                    <a:srcRect/>
+                    <a:stretch>
+                      <a:fillRect/>
+                    </a:stretch>
+                  </pic:blipFill>
+                  <pic:spPr bwMode="auto">
+                    <a:xfrm>
+                      <a:off x="0" y="0"/>
+                      <a:ext cx="5400040" cy="2917445"/>
                     </a:xfrm>
                     <a:prstGeom prst="rect">
                       <a:avLst/>

</xml_diff>

<commit_message>
Alterado umas das telas, a Principal
</commit_message>
<xml_diff>
--- a/Projeto tcc engenharia.docx
+++ b/Projeto tcc engenharia.docx
@@ -1465,9 +1465,9 @@
         </w:rPr>
         <w:drawing>
           <wp:inline distT="0" distB="0" distL="0" distR="0">
-            <wp:extent cx="5400040" cy="2915311"/>
+            <wp:extent cx="5400040" cy="2918705"/>
             <wp:effectExtent l="0" t="0" r="0" b="0"/>
-            <wp:docPr id="1" name="Imagem 1" descr="D:\Curso\Projeto\Projeto\Tela principal.png"/>
+            <wp:docPr id="10" name="Imagem 10" descr="D:\Curso\Projeto\Projeto\Tela principal.png"/>
             <wp:cNvGraphicFramePr>
               <a:graphicFrameLocks xmlns:a="http://schemas.openxmlformats.org/drawingml/2006/main" noChangeAspect="1"/>
             </wp:cNvGraphicFramePr>
@@ -1475,7 +1475,7 @@
               <a:graphicData uri="http://schemas.openxmlformats.org/drawingml/2006/picture">
                 <pic:pic xmlns:pic="http://schemas.openxmlformats.org/drawingml/2006/picture">
                   <pic:nvPicPr>
-                    <pic:cNvPr id="0" name="Picture 1" descr="D:\Curso\Projeto\Projeto\Tela principal.png"/>
+                    <pic:cNvPr id="0" name="Picture 5" descr="D:\Curso\Projeto\Projeto\Tela principal.png"/>
                     <pic:cNvPicPr>
                       <a:picLocks noChangeAspect="1" noChangeArrowheads="1"/>
                     </pic:cNvPicPr>
@@ -1496,7 +1496,7 @@
                   <pic:spPr bwMode="auto">
                     <a:xfrm>
                       <a:off x="0" y="0"/>
-                      <a:ext cx="5400040" cy="2915311"/>
+                      <a:ext cx="5400040" cy="2918705"/>
                     </a:xfrm>
                     <a:prstGeom prst="rect">
                       <a:avLst/>
@@ -1627,12 +1627,75 @@
           <w:szCs w:val="24"/>
         </w:rPr>
       </w:pPr>
-      <w:r>
-        <w:rPr>
-          <w:rFonts w:ascii="Arial" w:hAnsi="Arial" w:cs="Arial"/>
-          <w:sz w:val="24"/>
-          <w:szCs w:val="24"/>
-        </w:rPr>
+    </w:p>
+    <w:p>
+      <w:pPr>
+        <w:jc w:val="both"/>
+        <w:rPr>
+          <w:rFonts w:ascii="Arial" w:hAnsi="Arial" w:cs="Arial"/>
+          <w:sz w:val="24"/>
+          <w:szCs w:val="24"/>
+        </w:rPr>
+      </w:pPr>
+    </w:p>
+    <w:p>
+      <w:pPr>
+        <w:jc w:val="both"/>
+        <w:rPr>
+          <w:rFonts w:ascii="Arial" w:hAnsi="Arial" w:cs="Arial"/>
+          <w:sz w:val="24"/>
+          <w:szCs w:val="24"/>
+        </w:rPr>
+      </w:pPr>
+    </w:p>
+    <w:p>
+      <w:pPr>
+        <w:jc w:val="both"/>
+        <w:rPr>
+          <w:rFonts w:ascii="Arial" w:hAnsi="Arial" w:cs="Arial"/>
+          <w:sz w:val="24"/>
+          <w:szCs w:val="24"/>
+        </w:rPr>
+      </w:pPr>
+    </w:p>
+    <w:p>
+      <w:pPr>
+        <w:jc w:val="both"/>
+        <w:rPr>
+          <w:rFonts w:ascii="Arial" w:hAnsi="Arial" w:cs="Arial"/>
+          <w:sz w:val="24"/>
+          <w:szCs w:val="24"/>
+        </w:rPr>
+      </w:pPr>
+    </w:p>
+    <w:p>
+      <w:pPr>
+        <w:jc w:val="both"/>
+        <w:rPr>
+          <w:rFonts w:ascii="Arial" w:hAnsi="Arial" w:cs="Arial"/>
+          <w:sz w:val="24"/>
+          <w:szCs w:val="24"/>
+        </w:rPr>
+      </w:pPr>
+      <w:bookmarkStart w:id="0" w:name="_GoBack"/>
+      <w:bookmarkEnd w:id="0"/>
+    </w:p>
+    <w:p>
+      <w:pPr>
+        <w:jc w:val="both"/>
+        <w:rPr>
+          <w:rFonts w:ascii="Arial" w:hAnsi="Arial" w:cs="Arial"/>
+          <w:sz w:val="24"/>
+          <w:szCs w:val="24"/>
+        </w:rPr>
+      </w:pPr>
+      <w:r>
+        <w:rPr>
+          <w:rFonts w:ascii="Arial" w:hAnsi="Arial" w:cs="Arial"/>
+          <w:sz w:val="24"/>
+          <w:szCs w:val="24"/>
+        </w:rPr>
+        <w:lastRenderedPageBreak/>
         <w:t>Tela de alterar usuário</w:t>
       </w:r>
     </w:p>
@@ -1653,7 +1716,6 @@
           <w:szCs w:val="24"/>
           <w:lang w:eastAsia="pt-BR"/>
         </w:rPr>
-        <w:lastRenderedPageBreak/>
         <w:drawing>
           <wp:inline distT="0" distB="0" distL="0" distR="0">
             <wp:extent cx="5400040" cy="2917445"/>
@@ -1878,25 +1940,22 @@
           <w:szCs w:val="24"/>
         </w:rPr>
       </w:pPr>
-      <w:bookmarkStart w:id="0" w:name="_GoBack"/>
-      <w:bookmarkEnd w:id="0"/>
-    </w:p>
-    <w:p>
-      <w:pPr>
-        <w:jc w:val="both"/>
-        <w:rPr>
-          <w:rFonts w:ascii="Arial" w:hAnsi="Arial" w:cs="Arial"/>
-          <w:sz w:val="24"/>
-          <w:szCs w:val="24"/>
-        </w:rPr>
-      </w:pPr>
-      <w:r>
-        <w:rPr>
-          <w:rFonts w:ascii="Arial" w:hAnsi="Arial" w:cs="Arial"/>
-          <w:sz w:val="24"/>
-          <w:szCs w:val="24"/>
-        </w:rPr>
-        <w:lastRenderedPageBreak/>
+    </w:p>
+    <w:p>
+      <w:pPr>
+        <w:jc w:val="both"/>
+        <w:rPr>
+          <w:rFonts w:ascii="Arial" w:hAnsi="Arial" w:cs="Arial"/>
+          <w:sz w:val="24"/>
+          <w:szCs w:val="24"/>
+        </w:rPr>
+      </w:pPr>
+      <w:r>
+        <w:rPr>
+          <w:rFonts w:ascii="Arial" w:hAnsi="Arial" w:cs="Arial"/>
+          <w:sz w:val="24"/>
+          <w:szCs w:val="24"/>
+        </w:rPr>
         <w:t xml:space="preserve">Tela de alterar </w:t>
       </w:r>
       <w:proofErr w:type="spellStart"/>

</xml_diff>

<commit_message>
Atualização do caso de uso do cliente e criação do caso de uso da empresa
</commit_message>
<xml_diff>
--- a/Projeto tcc engenharia.docx
+++ b/Projeto tcc engenharia.docx
@@ -165,21 +165,391 @@
           <w:sz w:val="24"/>
           <w:szCs w:val="24"/>
         </w:rPr>
-        <w:t>RF 02</w:t>
-      </w:r>
-      <w:r>
-        <w:rPr>
-          <w:rFonts w:ascii="Arial" w:hAnsi="Arial" w:cs="Arial"/>
-          <w:b/>
-          <w:sz w:val="24"/>
-          <w:szCs w:val="24"/>
-        </w:rPr>
-        <w:t xml:space="preserve"> -</w:t>
-      </w:r>
-      <w:r>
-        <w:rPr>
-          <w:rFonts w:ascii="Arial" w:hAnsi="Arial" w:cs="Arial"/>
-          <w:b/>
+        <w:t xml:space="preserve">RF 02 - </w:t>
+      </w:r>
+      <w:r>
+        <w:rPr>
+          <w:rFonts w:ascii="Arial" w:hAnsi="Arial" w:cs="Arial"/>
+          <w:sz w:val="24"/>
+          <w:szCs w:val="24"/>
+        </w:rPr>
+        <w:t>Conter um cadastro para o produto;</w:t>
+      </w:r>
+    </w:p>
+    <w:p>
+      <w:pPr>
+        <w:jc w:val="both"/>
+        <w:rPr>
+          <w:rFonts w:ascii="Arial" w:hAnsi="Arial" w:cs="Arial"/>
+          <w:sz w:val="24"/>
+          <w:szCs w:val="24"/>
+        </w:rPr>
+      </w:pPr>
+      <w:r>
+        <w:rPr>
+          <w:rFonts w:ascii="Arial" w:hAnsi="Arial" w:cs="Arial"/>
+          <w:sz w:val="24"/>
+          <w:szCs w:val="24"/>
+        </w:rPr>
+        <w:tab/>
+      </w:r>
+      <w:r>
+        <w:rPr>
+          <w:rFonts w:ascii="Arial" w:hAnsi="Arial" w:cs="Arial"/>
+          <w:b/>
+          <w:sz w:val="24"/>
+          <w:szCs w:val="24"/>
+        </w:rPr>
+        <w:t xml:space="preserve">RF 03 - </w:t>
+      </w:r>
+      <w:r>
+        <w:rPr>
+          <w:rFonts w:ascii="Arial" w:hAnsi="Arial" w:cs="Arial"/>
+          <w:sz w:val="24"/>
+          <w:szCs w:val="24"/>
+        </w:rPr>
+        <w:t>Conter um registro de produto para cada item de pesquisa do usuário;</w:t>
+      </w:r>
+    </w:p>
+    <w:p>
+      <w:pPr>
+        <w:jc w:val="both"/>
+        <w:rPr>
+          <w:rFonts w:ascii="Arial" w:hAnsi="Arial" w:cs="Arial"/>
+          <w:sz w:val="24"/>
+          <w:szCs w:val="24"/>
+        </w:rPr>
+      </w:pPr>
+      <w:r>
+        <w:rPr>
+          <w:rFonts w:ascii="Arial" w:hAnsi="Arial" w:cs="Arial"/>
+          <w:sz w:val="24"/>
+          <w:szCs w:val="24"/>
+        </w:rPr>
+        <w:tab/>
+      </w:r>
+      <w:r>
+        <w:rPr>
+          <w:rFonts w:ascii="Arial" w:hAnsi="Arial" w:cs="Arial"/>
+          <w:b/>
+          <w:sz w:val="24"/>
+          <w:szCs w:val="24"/>
+        </w:rPr>
+        <w:t xml:space="preserve">RF 04 - </w:t>
+      </w:r>
+      <w:r>
+        <w:rPr>
+          <w:rFonts w:ascii="Arial" w:hAnsi="Arial" w:cs="Arial"/>
+          <w:sz w:val="24"/>
+          <w:szCs w:val="24"/>
+        </w:rPr>
+        <w:t>Conter uma pesquisa continua para cada item de pesquisa;</w:t>
+      </w:r>
+    </w:p>
+    <w:p>
+      <w:pPr>
+        <w:jc w:val="both"/>
+        <w:rPr>
+          <w:rFonts w:ascii="Arial" w:hAnsi="Arial" w:cs="Arial"/>
+          <w:sz w:val="24"/>
+          <w:szCs w:val="24"/>
+        </w:rPr>
+      </w:pPr>
+      <w:r>
+        <w:rPr>
+          <w:rFonts w:ascii="Arial" w:hAnsi="Arial" w:cs="Arial"/>
+          <w:sz w:val="24"/>
+          <w:szCs w:val="24"/>
+        </w:rPr>
+        <w:tab/>
+      </w:r>
+      <w:r>
+        <w:rPr>
+          <w:rFonts w:ascii="Arial" w:hAnsi="Arial" w:cs="Arial"/>
+          <w:b/>
+          <w:sz w:val="24"/>
+          <w:szCs w:val="24"/>
+        </w:rPr>
+        <w:t xml:space="preserve">RF 05 - </w:t>
+      </w:r>
+      <w:r>
+        <w:rPr>
+          <w:rFonts w:ascii="Arial" w:hAnsi="Arial" w:cs="Arial"/>
+          <w:sz w:val="24"/>
+          <w:szCs w:val="24"/>
+        </w:rPr>
+        <w:t>Conter uma consulta para cada item de pesquisa;</w:t>
+      </w:r>
+    </w:p>
+    <w:p>
+      <w:pPr>
+        <w:jc w:val="both"/>
+        <w:rPr>
+          <w:rFonts w:ascii="Arial" w:hAnsi="Arial" w:cs="Arial"/>
+          <w:sz w:val="24"/>
+          <w:szCs w:val="24"/>
+        </w:rPr>
+      </w:pPr>
+      <w:r>
+        <w:rPr>
+          <w:rFonts w:ascii="Arial" w:hAnsi="Arial" w:cs="Arial"/>
+          <w:sz w:val="24"/>
+          <w:szCs w:val="24"/>
+        </w:rPr>
+        <w:tab/>
+      </w:r>
+      <w:r>
+        <w:rPr>
+          <w:rFonts w:ascii="Arial" w:hAnsi="Arial" w:cs="Arial"/>
+          <w:b/>
+          <w:sz w:val="24"/>
+          <w:szCs w:val="24"/>
+        </w:rPr>
+        <w:t xml:space="preserve">RF 06 - </w:t>
+      </w:r>
+      <w:r>
+        <w:rPr>
+          <w:rFonts w:ascii="Arial" w:hAnsi="Arial" w:cs="Arial"/>
+          <w:sz w:val="24"/>
+          <w:szCs w:val="24"/>
+        </w:rPr>
+        <w:t xml:space="preserve">Conter um envio para o </w:t>
+      </w:r>
+      <w:proofErr w:type="spellStart"/>
+      <w:r>
+        <w:rPr>
+          <w:rFonts w:ascii="Arial" w:hAnsi="Arial" w:cs="Arial"/>
+          <w:sz w:val="24"/>
+          <w:szCs w:val="24"/>
+        </w:rPr>
+        <w:t>email</w:t>
+      </w:r>
+      <w:proofErr w:type="spellEnd"/>
+      <w:r>
+        <w:rPr>
+          <w:rFonts w:ascii="Arial" w:hAnsi="Arial" w:cs="Arial"/>
+          <w:sz w:val="24"/>
+          <w:szCs w:val="24"/>
+        </w:rPr>
+        <w:t xml:space="preserve"> do usuário contendo o link do produto que           ele deseja;</w:t>
+      </w:r>
+    </w:p>
+    <w:p>
+      <w:pPr>
+        <w:jc w:val="both"/>
+        <w:rPr>
+          <w:rFonts w:ascii="Arial" w:hAnsi="Arial" w:cs="Arial"/>
+          <w:b/>
+          <w:sz w:val="24"/>
+          <w:szCs w:val="24"/>
+        </w:rPr>
+      </w:pPr>
+      <w:r>
+        <w:rPr>
+          <w:rFonts w:ascii="Arial" w:hAnsi="Arial" w:cs="Arial"/>
+          <w:b/>
+          <w:sz w:val="24"/>
+          <w:szCs w:val="24"/>
+        </w:rPr>
+        <w:t>Requisitos não funcionais</w:t>
+      </w:r>
+    </w:p>
+    <w:p>
+      <w:pPr>
+        <w:jc w:val="both"/>
+        <w:rPr>
+          <w:rFonts w:ascii="Arial" w:hAnsi="Arial" w:cs="Arial"/>
+          <w:sz w:val="24"/>
+          <w:szCs w:val="24"/>
+        </w:rPr>
+      </w:pPr>
+      <w:r>
+        <w:rPr>
+          <w:rFonts w:ascii="Arial" w:hAnsi="Arial" w:cs="Arial"/>
+          <w:b/>
+          <w:sz w:val="24"/>
+          <w:szCs w:val="24"/>
+        </w:rPr>
+        <w:tab/>
+      </w:r>
+      <w:r>
+        <w:rPr>
+          <w:rFonts w:ascii="Arial" w:hAnsi="Arial" w:cs="Arial"/>
+          <w:b/>
+          <w:sz w:val="24"/>
+          <w:szCs w:val="24"/>
+        </w:rPr>
+        <w:t xml:space="preserve">RNF 01 - </w:t>
+      </w:r>
+      <w:r>
+        <w:rPr>
+          <w:rFonts w:ascii="Arial" w:hAnsi="Arial" w:cs="Arial"/>
+          <w:sz w:val="24"/>
+          <w:szCs w:val="24"/>
+        </w:rPr>
+        <w:t>Cadastrar um produtor para a pesquisa;</w:t>
+      </w:r>
+    </w:p>
+    <w:p>
+      <w:pPr>
+        <w:jc w:val="both"/>
+        <w:rPr>
+          <w:rFonts w:ascii="Arial" w:hAnsi="Arial" w:cs="Arial"/>
+          <w:sz w:val="24"/>
+          <w:szCs w:val="24"/>
+        </w:rPr>
+      </w:pPr>
+      <w:r>
+        <w:rPr>
+          <w:rFonts w:ascii="Arial" w:hAnsi="Arial" w:cs="Arial"/>
+          <w:sz w:val="24"/>
+          <w:szCs w:val="24"/>
+        </w:rPr>
+        <w:tab/>
+      </w:r>
+      <w:r>
+        <w:rPr>
+          <w:rFonts w:ascii="Arial" w:hAnsi="Arial" w:cs="Arial"/>
+          <w:b/>
+          <w:sz w:val="24"/>
+          <w:szCs w:val="24"/>
+        </w:rPr>
+        <w:t xml:space="preserve">RNF 02 - </w:t>
+      </w:r>
+      <w:r>
+        <w:rPr>
+          <w:rFonts w:ascii="Arial" w:hAnsi="Arial" w:cs="Arial"/>
+          <w:sz w:val="24"/>
+          <w:szCs w:val="24"/>
+        </w:rPr>
+        <w:t>Excluir um item de pesquisa;</w:t>
+      </w:r>
+    </w:p>
+    <w:p>
+      <w:pPr>
+        <w:jc w:val="both"/>
+        <w:rPr>
+          <w:rFonts w:ascii="Arial" w:hAnsi="Arial" w:cs="Arial"/>
+          <w:sz w:val="24"/>
+          <w:szCs w:val="24"/>
+        </w:rPr>
+      </w:pPr>
+      <w:r>
+        <w:rPr>
+          <w:rFonts w:ascii="Arial" w:hAnsi="Arial" w:cs="Arial"/>
+          <w:sz w:val="24"/>
+          <w:szCs w:val="24"/>
+        </w:rPr>
+        <w:tab/>
+      </w:r>
+      <w:r>
+        <w:rPr>
+          <w:rFonts w:ascii="Arial" w:hAnsi="Arial" w:cs="Arial"/>
+          <w:b/>
+          <w:sz w:val="24"/>
+          <w:szCs w:val="24"/>
+        </w:rPr>
+        <w:t xml:space="preserve">RNF 03 - </w:t>
+      </w:r>
+      <w:r>
+        <w:rPr>
+          <w:rFonts w:ascii="Arial" w:hAnsi="Arial" w:cs="Arial"/>
+          <w:sz w:val="24"/>
+          <w:szCs w:val="24"/>
+        </w:rPr>
+        <w:t>Pausar um item de pesquisa;</w:t>
+      </w:r>
+    </w:p>
+    <w:p>
+      <w:pPr>
+        <w:jc w:val="both"/>
+        <w:rPr>
+          <w:rFonts w:ascii="Arial" w:hAnsi="Arial" w:cs="Arial"/>
+          <w:sz w:val="24"/>
+          <w:szCs w:val="24"/>
+        </w:rPr>
+      </w:pPr>
+      <w:r>
+        <w:rPr>
+          <w:rFonts w:ascii="Arial" w:hAnsi="Arial" w:cs="Arial"/>
+          <w:sz w:val="24"/>
+          <w:szCs w:val="24"/>
+        </w:rPr>
+        <w:tab/>
+      </w:r>
+      <w:r>
+        <w:rPr>
+          <w:rFonts w:ascii="Arial" w:hAnsi="Arial" w:cs="Arial"/>
+          <w:b/>
+          <w:sz w:val="24"/>
+          <w:szCs w:val="24"/>
+        </w:rPr>
+        <w:t xml:space="preserve">RNF 04 - </w:t>
+      </w:r>
+      <w:r>
+        <w:rPr>
+          <w:rFonts w:ascii="Arial" w:hAnsi="Arial" w:cs="Arial"/>
+          <w:sz w:val="24"/>
+          <w:szCs w:val="24"/>
+        </w:rPr>
+        <w:t>Consultar itens de pesquisa;</w:t>
+      </w:r>
+    </w:p>
+    <w:p>
+      <w:pPr>
+        <w:jc w:val="both"/>
+        <w:rPr>
+          <w:rFonts w:ascii="Arial" w:hAnsi="Arial" w:cs="Arial"/>
+          <w:sz w:val="24"/>
+          <w:szCs w:val="24"/>
+        </w:rPr>
+      </w:pPr>
+      <w:r>
+        <w:rPr>
+          <w:rFonts w:ascii="Arial" w:hAnsi="Arial" w:cs="Arial"/>
+          <w:sz w:val="24"/>
+          <w:szCs w:val="24"/>
+        </w:rPr>
+        <w:t xml:space="preserve">           </w:t>
+      </w:r>
+      <w:r>
+        <w:rPr>
+          <w:rFonts w:ascii="Arial" w:hAnsi="Arial" w:cs="Arial"/>
+          <w:b/>
+          <w:sz w:val="24"/>
+          <w:szCs w:val="24"/>
+        </w:rPr>
+        <w:t xml:space="preserve">RNF 05 - </w:t>
+      </w:r>
+      <w:r>
+        <w:rPr>
+          <w:rFonts w:ascii="Arial" w:hAnsi="Arial" w:cs="Arial"/>
+          <w:sz w:val="24"/>
+          <w:szCs w:val="24"/>
+        </w:rPr>
+        <w:t>Alterar senha;</w:t>
+      </w:r>
+    </w:p>
+    <w:p>
+      <w:pPr>
+        <w:jc w:val="both"/>
+        <w:rPr>
+          <w:rFonts w:ascii="Arial" w:hAnsi="Arial" w:cs="Arial"/>
+          <w:sz w:val="24"/>
+          <w:szCs w:val="24"/>
+        </w:rPr>
+      </w:pPr>
+      <w:r>
+        <w:rPr>
+          <w:rFonts w:ascii="Arial" w:hAnsi="Arial" w:cs="Arial"/>
+          <w:sz w:val="24"/>
+          <w:szCs w:val="24"/>
+        </w:rPr>
+        <w:t xml:space="preserve">         </w:t>
+      </w:r>
+      <w:r>
+        <w:rPr>
+          <w:rFonts w:ascii="Arial" w:hAnsi="Arial" w:cs="Arial"/>
           <w:sz w:val="24"/>
           <w:szCs w:val="24"/>
         </w:rPr>
@@ -191,521 +561,16 @@
           <w:sz w:val="24"/>
           <w:szCs w:val="24"/>
         </w:rPr>
-        <w:t>Conter um cadastro para o produto;</w:t>
-      </w:r>
-    </w:p>
-    <w:p>
-      <w:pPr>
-        <w:jc w:val="both"/>
-        <w:rPr>
-          <w:rFonts w:ascii="Arial" w:hAnsi="Arial" w:cs="Arial"/>
-          <w:sz w:val="24"/>
-          <w:szCs w:val="24"/>
-        </w:rPr>
-      </w:pPr>
-      <w:r>
-        <w:rPr>
-          <w:rFonts w:ascii="Arial" w:hAnsi="Arial" w:cs="Arial"/>
-          <w:sz w:val="24"/>
-          <w:szCs w:val="24"/>
-        </w:rPr>
-        <w:tab/>
-      </w:r>
-      <w:r>
-        <w:rPr>
-          <w:rFonts w:ascii="Arial" w:hAnsi="Arial" w:cs="Arial"/>
-          <w:b/>
-          <w:sz w:val="24"/>
-          <w:szCs w:val="24"/>
-        </w:rPr>
-        <w:t>RF 03</w:t>
-      </w:r>
-      <w:r>
-        <w:rPr>
-          <w:rFonts w:ascii="Arial" w:hAnsi="Arial" w:cs="Arial"/>
-          <w:b/>
-          <w:sz w:val="24"/>
-          <w:szCs w:val="24"/>
-        </w:rPr>
-        <w:t xml:space="preserve"> -</w:t>
-      </w:r>
-      <w:r>
-        <w:rPr>
-          <w:rFonts w:ascii="Arial" w:hAnsi="Arial" w:cs="Arial"/>
-          <w:b/>
-          <w:sz w:val="24"/>
-          <w:szCs w:val="24"/>
-        </w:rPr>
         <w:t xml:space="preserve"> </w:t>
       </w:r>
       <w:r>
         <w:rPr>
           <w:rFonts w:ascii="Arial" w:hAnsi="Arial" w:cs="Arial"/>
-          <w:sz w:val="24"/>
-          <w:szCs w:val="24"/>
-        </w:rPr>
-        <w:t>Conter um registro de produto para cada item de pesquisa do usuário;</w:t>
-      </w:r>
-    </w:p>
-    <w:p>
-      <w:pPr>
-        <w:jc w:val="both"/>
-        <w:rPr>
-          <w:rFonts w:ascii="Arial" w:hAnsi="Arial" w:cs="Arial"/>
-          <w:sz w:val="24"/>
-          <w:szCs w:val="24"/>
-        </w:rPr>
-      </w:pPr>
-      <w:r>
-        <w:rPr>
-          <w:rFonts w:ascii="Arial" w:hAnsi="Arial" w:cs="Arial"/>
-          <w:sz w:val="24"/>
-          <w:szCs w:val="24"/>
-        </w:rPr>
-        <w:tab/>
-      </w:r>
-      <w:r>
-        <w:rPr>
-          <w:rFonts w:ascii="Arial" w:hAnsi="Arial" w:cs="Arial"/>
-          <w:b/>
-          <w:sz w:val="24"/>
-          <w:szCs w:val="24"/>
-        </w:rPr>
-        <w:t>RF 04</w:t>
-      </w:r>
-      <w:r>
-        <w:rPr>
-          <w:rFonts w:ascii="Arial" w:hAnsi="Arial" w:cs="Arial"/>
-          <w:b/>
-          <w:sz w:val="24"/>
-          <w:szCs w:val="24"/>
-        </w:rPr>
-        <w:t xml:space="preserve"> -</w:t>
-      </w:r>
-      <w:r>
-        <w:rPr>
-          <w:rFonts w:ascii="Arial" w:hAnsi="Arial" w:cs="Arial"/>
-          <w:b/>
-          <w:sz w:val="24"/>
-          <w:szCs w:val="24"/>
-        </w:rPr>
-        <w:t xml:space="preserve"> </w:t>
-      </w:r>
-      <w:r>
-        <w:rPr>
-          <w:rFonts w:ascii="Arial" w:hAnsi="Arial" w:cs="Arial"/>
-          <w:sz w:val="24"/>
-          <w:szCs w:val="24"/>
-        </w:rPr>
-        <w:t>Conter uma pesquisa continua para cada item de pesquisa;</w:t>
-      </w:r>
-    </w:p>
-    <w:p>
-      <w:pPr>
-        <w:jc w:val="both"/>
-        <w:rPr>
-          <w:rFonts w:ascii="Arial" w:hAnsi="Arial" w:cs="Arial"/>
-          <w:sz w:val="24"/>
-          <w:szCs w:val="24"/>
-        </w:rPr>
-      </w:pPr>
-      <w:r>
-        <w:rPr>
-          <w:rFonts w:ascii="Arial" w:hAnsi="Arial" w:cs="Arial"/>
-          <w:sz w:val="24"/>
-          <w:szCs w:val="24"/>
-        </w:rPr>
-        <w:tab/>
-      </w:r>
-      <w:r>
-        <w:rPr>
-          <w:rFonts w:ascii="Arial" w:hAnsi="Arial" w:cs="Arial"/>
-          <w:b/>
-          <w:sz w:val="24"/>
-          <w:szCs w:val="24"/>
-        </w:rPr>
-        <w:t>RF 05</w:t>
-      </w:r>
-      <w:r>
-        <w:rPr>
-          <w:rFonts w:ascii="Arial" w:hAnsi="Arial" w:cs="Arial"/>
-          <w:b/>
-          <w:sz w:val="24"/>
-          <w:szCs w:val="24"/>
-        </w:rPr>
-        <w:t xml:space="preserve"> -</w:t>
-      </w:r>
-      <w:r>
-        <w:rPr>
-          <w:rFonts w:ascii="Arial" w:hAnsi="Arial" w:cs="Arial"/>
-          <w:b/>
-          <w:sz w:val="24"/>
-          <w:szCs w:val="24"/>
-        </w:rPr>
-        <w:t xml:space="preserve"> </w:t>
-      </w:r>
-      <w:r>
-        <w:rPr>
-          <w:rFonts w:ascii="Arial" w:hAnsi="Arial" w:cs="Arial"/>
-          <w:sz w:val="24"/>
-          <w:szCs w:val="24"/>
-        </w:rPr>
-        <w:t>Conter uma consulta para cada item de pesquisa;</w:t>
-      </w:r>
-    </w:p>
-    <w:p>
-      <w:pPr>
-        <w:jc w:val="both"/>
-        <w:rPr>
-          <w:rFonts w:ascii="Arial" w:hAnsi="Arial" w:cs="Arial"/>
-          <w:sz w:val="24"/>
-          <w:szCs w:val="24"/>
-        </w:rPr>
-      </w:pPr>
-      <w:r>
-        <w:rPr>
-          <w:rFonts w:ascii="Arial" w:hAnsi="Arial" w:cs="Arial"/>
-          <w:sz w:val="24"/>
-          <w:szCs w:val="24"/>
-        </w:rPr>
-        <w:tab/>
-      </w:r>
-      <w:r>
-        <w:rPr>
-          <w:rFonts w:ascii="Arial" w:hAnsi="Arial" w:cs="Arial"/>
-          <w:b/>
-          <w:sz w:val="24"/>
-          <w:szCs w:val="24"/>
-        </w:rPr>
-        <w:t>RF 06</w:t>
-      </w:r>
-      <w:r>
-        <w:rPr>
-          <w:rFonts w:ascii="Arial" w:hAnsi="Arial" w:cs="Arial"/>
-          <w:b/>
-          <w:sz w:val="24"/>
-          <w:szCs w:val="24"/>
-        </w:rPr>
-        <w:t xml:space="preserve"> -</w:t>
-      </w:r>
-      <w:r>
-        <w:rPr>
-          <w:rFonts w:ascii="Arial" w:hAnsi="Arial" w:cs="Arial"/>
-          <w:b/>
-          <w:sz w:val="24"/>
-          <w:szCs w:val="24"/>
-        </w:rPr>
-        <w:t xml:space="preserve"> </w:t>
-      </w:r>
-      <w:r>
-        <w:rPr>
-          <w:rFonts w:ascii="Arial" w:hAnsi="Arial" w:cs="Arial"/>
-          <w:sz w:val="24"/>
-          <w:szCs w:val="24"/>
-        </w:rPr>
-        <w:t xml:space="preserve">Conter um envio para o </w:t>
-      </w:r>
-      <w:proofErr w:type="spellStart"/>
-      <w:r>
-        <w:rPr>
-          <w:rFonts w:ascii="Arial" w:hAnsi="Arial" w:cs="Arial"/>
-          <w:sz w:val="24"/>
-          <w:szCs w:val="24"/>
-        </w:rPr>
-        <w:t>email</w:t>
-      </w:r>
-      <w:proofErr w:type="spellEnd"/>
-      <w:r>
-        <w:rPr>
-          <w:rFonts w:ascii="Arial" w:hAnsi="Arial" w:cs="Arial"/>
-          <w:sz w:val="24"/>
-          <w:szCs w:val="24"/>
-        </w:rPr>
-        <w:t xml:space="preserve"> do usuário contendo o link do produto que           ele deseja;</w:t>
-      </w:r>
-    </w:p>
-    <w:p>
-      <w:pPr>
-        <w:jc w:val="both"/>
-        <w:rPr>
-          <w:rFonts w:ascii="Arial" w:hAnsi="Arial" w:cs="Arial"/>
-          <w:b/>
-          <w:sz w:val="24"/>
-          <w:szCs w:val="24"/>
-        </w:rPr>
-      </w:pPr>
-      <w:r>
-        <w:rPr>
-          <w:rFonts w:ascii="Arial" w:hAnsi="Arial" w:cs="Arial"/>
-          <w:b/>
-          <w:sz w:val="24"/>
-          <w:szCs w:val="24"/>
-        </w:rPr>
-        <w:t>Requisitos não funcionais</w:t>
-      </w:r>
-    </w:p>
-    <w:p>
-      <w:pPr>
-        <w:jc w:val="both"/>
-        <w:rPr>
-          <w:rFonts w:ascii="Arial" w:hAnsi="Arial" w:cs="Arial"/>
-          <w:sz w:val="24"/>
-          <w:szCs w:val="24"/>
-        </w:rPr>
-      </w:pPr>
-      <w:r>
-        <w:rPr>
-          <w:rFonts w:ascii="Arial" w:hAnsi="Arial" w:cs="Arial"/>
-          <w:b/>
-          <w:sz w:val="24"/>
-          <w:szCs w:val="24"/>
-        </w:rPr>
-        <w:tab/>
-      </w:r>
-      <w:r>
-        <w:rPr>
-          <w:rFonts w:ascii="Arial" w:hAnsi="Arial" w:cs="Arial"/>
-          <w:b/>
-          <w:sz w:val="24"/>
-          <w:szCs w:val="24"/>
-        </w:rPr>
-        <w:t xml:space="preserve">RNF 01 - </w:t>
-      </w:r>
-      <w:r>
-        <w:rPr>
-          <w:rFonts w:ascii="Arial" w:hAnsi="Arial" w:cs="Arial"/>
-          <w:sz w:val="24"/>
-          <w:szCs w:val="24"/>
-        </w:rPr>
-        <w:t>Cadastrar um produtor para a pesquisa;</w:t>
-      </w:r>
-    </w:p>
-    <w:p>
-      <w:pPr>
-        <w:jc w:val="both"/>
-        <w:rPr>
-          <w:rFonts w:ascii="Arial" w:hAnsi="Arial" w:cs="Arial"/>
-          <w:sz w:val="24"/>
-          <w:szCs w:val="24"/>
-        </w:rPr>
-      </w:pPr>
-      <w:r>
-        <w:rPr>
-          <w:rFonts w:ascii="Arial" w:hAnsi="Arial" w:cs="Arial"/>
-          <w:sz w:val="24"/>
-          <w:szCs w:val="24"/>
-        </w:rPr>
-        <w:tab/>
-      </w:r>
-      <w:r>
-        <w:rPr>
-          <w:rFonts w:ascii="Arial" w:hAnsi="Arial" w:cs="Arial"/>
-          <w:b/>
-          <w:sz w:val="24"/>
-          <w:szCs w:val="24"/>
-        </w:rPr>
-        <w:t>RNF 02</w:t>
-      </w:r>
-      <w:r>
-        <w:rPr>
-          <w:rFonts w:ascii="Arial" w:hAnsi="Arial" w:cs="Arial"/>
-          <w:b/>
-          <w:sz w:val="24"/>
-          <w:szCs w:val="24"/>
-        </w:rPr>
-        <w:t xml:space="preserve"> - </w:t>
-      </w:r>
-      <w:r>
-        <w:rPr>
-          <w:rFonts w:ascii="Arial" w:hAnsi="Arial" w:cs="Arial"/>
-          <w:sz w:val="24"/>
-          <w:szCs w:val="24"/>
-        </w:rPr>
-        <w:t>Excluir um item de pesquisa;</w:t>
-      </w:r>
-    </w:p>
-    <w:p>
-      <w:pPr>
-        <w:jc w:val="both"/>
-        <w:rPr>
-          <w:rFonts w:ascii="Arial" w:hAnsi="Arial" w:cs="Arial"/>
-          <w:sz w:val="24"/>
-          <w:szCs w:val="24"/>
-        </w:rPr>
-      </w:pPr>
-      <w:r>
-        <w:rPr>
-          <w:rFonts w:ascii="Arial" w:hAnsi="Arial" w:cs="Arial"/>
-          <w:sz w:val="24"/>
-          <w:szCs w:val="24"/>
-        </w:rPr>
-        <w:tab/>
-      </w:r>
-      <w:r>
-        <w:rPr>
-          <w:rFonts w:ascii="Arial" w:hAnsi="Arial" w:cs="Arial"/>
-          <w:b/>
-          <w:sz w:val="24"/>
-          <w:szCs w:val="24"/>
-        </w:rPr>
-        <w:t>RNF 03</w:t>
-      </w:r>
-      <w:r>
-        <w:rPr>
-          <w:rFonts w:ascii="Arial" w:hAnsi="Arial" w:cs="Arial"/>
-          <w:b/>
-          <w:sz w:val="24"/>
-          <w:szCs w:val="24"/>
-        </w:rPr>
-        <w:t xml:space="preserve"> - </w:t>
-      </w:r>
-      <w:r>
-        <w:rPr>
-          <w:rFonts w:ascii="Arial" w:hAnsi="Arial" w:cs="Arial"/>
-          <w:sz w:val="24"/>
-          <w:szCs w:val="24"/>
-        </w:rPr>
-        <w:t>Pausar um item de pesquisa;</w:t>
-      </w:r>
-    </w:p>
-    <w:p>
-      <w:pPr>
-        <w:jc w:val="both"/>
-        <w:rPr>
-          <w:rFonts w:ascii="Arial" w:hAnsi="Arial" w:cs="Arial"/>
-          <w:sz w:val="24"/>
-          <w:szCs w:val="24"/>
-        </w:rPr>
-      </w:pPr>
-      <w:r>
-        <w:rPr>
-          <w:rFonts w:ascii="Arial" w:hAnsi="Arial" w:cs="Arial"/>
-          <w:sz w:val="24"/>
-          <w:szCs w:val="24"/>
-        </w:rPr>
-        <w:tab/>
-      </w:r>
-      <w:r>
-        <w:rPr>
-          <w:rFonts w:ascii="Arial" w:hAnsi="Arial" w:cs="Arial"/>
-          <w:b/>
-          <w:sz w:val="24"/>
-          <w:szCs w:val="24"/>
-        </w:rPr>
-        <w:t>RNF 04</w:t>
-      </w:r>
-      <w:r>
-        <w:rPr>
-          <w:rFonts w:ascii="Arial" w:hAnsi="Arial" w:cs="Arial"/>
-          <w:b/>
-          <w:sz w:val="24"/>
-          <w:szCs w:val="24"/>
-        </w:rPr>
-        <w:t xml:space="preserve"> - </w:t>
-      </w:r>
-      <w:r>
-        <w:rPr>
-          <w:rFonts w:ascii="Arial" w:hAnsi="Arial" w:cs="Arial"/>
-          <w:sz w:val="24"/>
-          <w:szCs w:val="24"/>
-        </w:rPr>
-        <w:t>Consultar itens de pesquisa;</w:t>
-      </w:r>
-    </w:p>
-    <w:p>
-      <w:pPr>
-        <w:jc w:val="both"/>
-        <w:rPr>
-          <w:rFonts w:ascii="Arial" w:hAnsi="Arial" w:cs="Arial"/>
-          <w:sz w:val="24"/>
-          <w:szCs w:val="24"/>
-        </w:rPr>
-      </w:pPr>
-      <w:r>
-        <w:rPr>
-          <w:rFonts w:ascii="Arial" w:hAnsi="Arial" w:cs="Arial"/>
-          <w:sz w:val="24"/>
-          <w:szCs w:val="24"/>
-        </w:rPr>
-        <w:t xml:space="preserve">           </w:t>
-      </w:r>
-      <w:r>
-        <w:rPr>
-          <w:rFonts w:ascii="Arial" w:hAnsi="Arial" w:cs="Arial"/>
-          <w:b/>
-          <w:sz w:val="24"/>
-          <w:szCs w:val="24"/>
-        </w:rPr>
-        <w:t>RNF 05</w:t>
-      </w:r>
-      <w:r>
-        <w:rPr>
-          <w:rFonts w:ascii="Arial" w:hAnsi="Arial" w:cs="Arial"/>
-          <w:b/>
-          <w:sz w:val="24"/>
-          <w:szCs w:val="24"/>
-        </w:rPr>
-        <w:t xml:space="preserve"> - </w:t>
-      </w:r>
-      <w:r>
-        <w:rPr>
-          <w:rFonts w:ascii="Arial" w:hAnsi="Arial" w:cs="Arial"/>
-          <w:sz w:val="24"/>
-          <w:szCs w:val="24"/>
-        </w:rPr>
-        <w:t>Alterar senha;</w:t>
-      </w:r>
-    </w:p>
-    <w:p>
-      <w:pPr>
-        <w:jc w:val="both"/>
-        <w:rPr>
-          <w:rFonts w:ascii="Arial" w:hAnsi="Arial" w:cs="Arial"/>
-          <w:sz w:val="24"/>
-          <w:szCs w:val="24"/>
-        </w:rPr>
-      </w:pPr>
-      <w:r>
-        <w:rPr>
-          <w:rFonts w:ascii="Arial" w:hAnsi="Arial" w:cs="Arial"/>
-          <w:sz w:val="24"/>
-          <w:szCs w:val="24"/>
-        </w:rPr>
-        <w:t xml:space="preserve">         </w:t>
-      </w:r>
-      <w:r>
-        <w:rPr>
-          <w:rFonts w:ascii="Arial" w:hAnsi="Arial" w:cs="Arial"/>
-          <w:sz w:val="24"/>
-          <w:szCs w:val="24"/>
-        </w:rPr>
-        <w:t xml:space="preserve"> </w:t>
-      </w:r>
-      <w:r>
-        <w:rPr>
-          <w:rFonts w:ascii="Arial" w:hAnsi="Arial" w:cs="Arial"/>
-          <w:sz w:val="24"/>
-          <w:szCs w:val="24"/>
-        </w:rPr>
-        <w:t xml:space="preserve"> </w:t>
-      </w:r>
-      <w:r>
-        <w:rPr>
-          <w:rFonts w:ascii="Arial" w:hAnsi="Arial" w:cs="Arial"/>
-          <w:b/>
-          <w:sz w:val="24"/>
-          <w:szCs w:val="24"/>
-        </w:rPr>
-        <w:t>RNF 06</w:t>
-      </w:r>
-      <w:r>
-        <w:rPr>
-          <w:rFonts w:ascii="Arial" w:hAnsi="Arial" w:cs="Arial"/>
-          <w:b/>
-          <w:sz w:val="24"/>
-          <w:szCs w:val="24"/>
-        </w:rPr>
-        <w:t xml:space="preserve"> - </w:t>
+          <w:b/>
+          <w:sz w:val="24"/>
+          <w:szCs w:val="24"/>
+        </w:rPr>
+        <w:t xml:space="preserve">RNF 06 - </w:t>
       </w:r>
       <w:r>
         <w:rPr>
@@ -734,13 +599,146 @@
           <w:szCs w:val="24"/>
         </w:rPr>
       </w:pPr>
-      <w:r>
-        <w:rPr>
-          <w:rFonts w:ascii="Arial" w:hAnsi="Arial" w:cs="Arial"/>
-          <w:b/>
-          <w:sz w:val="24"/>
-          <w:szCs w:val="24"/>
-        </w:rPr>
+    </w:p>
+    <w:p>
+      <w:pPr>
+        <w:jc w:val="both"/>
+        <w:rPr>
+          <w:rFonts w:ascii="Arial" w:hAnsi="Arial" w:cs="Arial"/>
+          <w:b/>
+          <w:sz w:val="24"/>
+          <w:szCs w:val="24"/>
+        </w:rPr>
+      </w:pPr>
+    </w:p>
+    <w:p>
+      <w:pPr>
+        <w:jc w:val="both"/>
+        <w:rPr>
+          <w:rFonts w:ascii="Arial" w:hAnsi="Arial" w:cs="Arial"/>
+          <w:b/>
+          <w:sz w:val="24"/>
+          <w:szCs w:val="24"/>
+        </w:rPr>
+      </w:pPr>
+    </w:p>
+    <w:p>
+      <w:pPr>
+        <w:jc w:val="both"/>
+        <w:rPr>
+          <w:rFonts w:ascii="Arial" w:hAnsi="Arial" w:cs="Arial"/>
+          <w:b/>
+          <w:sz w:val="24"/>
+          <w:szCs w:val="24"/>
+        </w:rPr>
+      </w:pPr>
+    </w:p>
+    <w:p>
+      <w:pPr>
+        <w:jc w:val="both"/>
+        <w:rPr>
+          <w:rFonts w:ascii="Arial" w:hAnsi="Arial" w:cs="Arial"/>
+          <w:b/>
+          <w:sz w:val="24"/>
+          <w:szCs w:val="24"/>
+        </w:rPr>
+      </w:pPr>
+    </w:p>
+    <w:p>
+      <w:pPr>
+        <w:jc w:val="both"/>
+        <w:rPr>
+          <w:rFonts w:ascii="Arial" w:hAnsi="Arial" w:cs="Arial"/>
+          <w:b/>
+          <w:sz w:val="24"/>
+          <w:szCs w:val="24"/>
+        </w:rPr>
+      </w:pPr>
+    </w:p>
+    <w:p>
+      <w:pPr>
+        <w:jc w:val="both"/>
+        <w:rPr>
+          <w:rFonts w:ascii="Arial" w:hAnsi="Arial" w:cs="Arial"/>
+          <w:b/>
+          <w:sz w:val="24"/>
+          <w:szCs w:val="24"/>
+        </w:rPr>
+      </w:pPr>
+    </w:p>
+    <w:p>
+      <w:pPr>
+        <w:jc w:val="both"/>
+        <w:rPr>
+          <w:rFonts w:ascii="Arial" w:hAnsi="Arial" w:cs="Arial"/>
+          <w:b/>
+          <w:sz w:val="24"/>
+          <w:szCs w:val="24"/>
+        </w:rPr>
+      </w:pPr>
+    </w:p>
+    <w:p>
+      <w:pPr>
+        <w:jc w:val="both"/>
+        <w:rPr>
+          <w:rFonts w:ascii="Arial" w:hAnsi="Arial" w:cs="Arial"/>
+          <w:b/>
+          <w:sz w:val="24"/>
+          <w:szCs w:val="24"/>
+        </w:rPr>
+      </w:pPr>
+    </w:p>
+    <w:p>
+      <w:pPr>
+        <w:jc w:val="both"/>
+        <w:rPr>
+          <w:rFonts w:ascii="Arial" w:hAnsi="Arial" w:cs="Arial"/>
+          <w:b/>
+          <w:sz w:val="24"/>
+          <w:szCs w:val="24"/>
+        </w:rPr>
+      </w:pPr>
+    </w:p>
+    <w:p>
+      <w:pPr>
+        <w:jc w:val="both"/>
+        <w:rPr>
+          <w:rFonts w:ascii="Arial" w:hAnsi="Arial" w:cs="Arial"/>
+          <w:b/>
+          <w:sz w:val="24"/>
+          <w:szCs w:val="24"/>
+        </w:rPr>
+      </w:pPr>
+    </w:p>
+    <w:p>
+      <w:pPr>
+        <w:jc w:val="both"/>
+        <w:rPr>
+          <w:rFonts w:ascii="Arial" w:hAnsi="Arial" w:cs="Arial"/>
+          <w:b/>
+          <w:sz w:val="24"/>
+          <w:szCs w:val="24"/>
+        </w:rPr>
+      </w:pPr>
+    </w:p>
+    <w:p>
+      <w:pPr>
+        <w:jc w:val="both"/>
+        <w:rPr>
+          <w:rFonts w:ascii="Arial" w:hAnsi="Arial" w:cs="Arial"/>
+          <w:b/>
+          <w:sz w:val="24"/>
+          <w:szCs w:val="24"/>
+        </w:rPr>
+      </w:pPr>
+      <w:r>
+        <w:rPr>
+          <w:rFonts w:ascii="Arial" w:hAnsi="Arial" w:cs="Arial"/>
+          <w:b/>
+          <w:sz w:val="24"/>
+          <w:szCs w:val="24"/>
+        </w:rPr>
+        <w:lastRenderedPageBreak/>
         <w:t>Diagramas</w:t>
       </w:r>
     </w:p>
@@ -803,9 +801,9 @@
         </w:rPr>
         <w:drawing>
           <wp:inline distT="0" distB="0" distL="0" distR="0">
-            <wp:extent cx="5400040" cy="2174240"/>
+            <wp:extent cx="3657600" cy="3641725"/>
             <wp:effectExtent l="0" t="0" r="0" b="0"/>
-            <wp:docPr id="2" name="Imagem 2"/>
+            <wp:docPr id="1" name="Imagem 1" descr="D:\Curso\Projeto\Projeto\Diagrama de atividade cliente.png"/>
             <wp:cNvGraphicFramePr>
               <a:graphicFrameLocks xmlns:a="http://schemas.openxmlformats.org/drawingml/2006/main" noChangeAspect="1"/>
             </wp:cNvGraphicFramePr>
@@ -813,8 +811,10 @@
               <a:graphicData uri="http://schemas.openxmlformats.org/drawingml/2006/picture">
                 <pic:pic xmlns:pic="http://schemas.openxmlformats.org/drawingml/2006/picture">
                   <pic:nvPicPr>
-                    <pic:cNvPr id="2" name="Caso de uso.png"/>
-                    <pic:cNvPicPr/>
+                    <pic:cNvPr id="0" name="Picture 1" descr="D:\Curso\Projeto\Projeto\Diagrama de atividade cliente.png"/>
+                    <pic:cNvPicPr>
+                      <a:picLocks noChangeAspect="1" noChangeArrowheads="1"/>
+                    </pic:cNvPicPr>
                   </pic:nvPicPr>
                   <pic:blipFill>
                     <a:blip r:embed="rId4">
@@ -824,18 +824,23 @@
                         </a:ext>
                       </a:extLst>
                     </a:blip>
+                    <a:srcRect/>
                     <a:stretch>
                       <a:fillRect/>
                     </a:stretch>
                   </pic:blipFill>
-                  <pic:spPr>
+                  <pic:spPr bwMode="auto">
                     <a:xfrm>
                       <a:off x="0" y="0"/>
-                      <a:ext cx="5400040" cy="2174240"/>
+                      <a:ext cx="3657600" cy="3641725"/>
                     </a:xfrm>
                     <a:prstGeom prst="rect">
                       <a:avLst/>
                     </a:prstGeom>
+                    <a:noFill/>
+                    <a:ln>
+                      <a:noFill/>
+                    </a:ln>
                   </pic:spPr>
                 </pic:pic>
               </a:graphicData>
@@ -859,36 +864,105 @@
           <w:sz w:val="24"/>
           <w:szCs w:val="24"/>
         </w:rPr>
-        <w:tab/>
-      </w:r>
-    </w:p>
-    <w:p>
-      <w:pPr>
-        <w:jc w:val="both"/>
-        <w:rPr>
-          <w:rFonts w:ascii="Arial" w:hAnsi="Arial" w:cs="Arial"/>
-          <w:sz w:val="24"/>
-          <w:szCs w:val="24"/>
-        </w:rPr>
-      </w:pPr>
-    </w:p>
-    <w:p>
-      <w:pPr>
-        <w:jc w:val="both"/>
-        <w:rPr>
-          <w:rFonts w:ascii="Arial" w:hAnsi="Arial" w:cs="Arial"/>
-          <w:b/>
-          <w:sz w:val="24"/>
-          <w:szCs w:val="24"/>
-        </w:rPr>
-      </w:pPr>
-      <w:r>
-        <w:rPr>
-          <w:rFonts w:ascii="Arial" w:hAnsi="Arial" w:cs="Arial"/>
-          <w:b/>
-          <w:sz w:val="24"/>
-          <w:szCs w:val="24"/>
-        </w:rPr>
+        <w:t>Caso de uso da empresa</w:t>
+      </w:r>
+    </w:p>
+    <w:p>
+      <w:pPr>
+        <w:jc w:val="both"/>
+        <w:rPr>
+          <w:rFonts w:ascii="Arial" w:hAnsi="Arial" w:cs="Arial"/>
+          <w:sz w:val="24"/>
+          <w:szCs w:val="24"/>
+        </w:rPr>
+      </w:pPr>
+      <w:r>
+        <w:rPr>
+          <w:rFonts w:ascii="Arial" w:hAnsi="Arial" w:cs="Arial"/>
+          <w:noProof/>
+          <w:sz w:val="24"/>
+          <w:szCs w:val="24"/>
+          <w:lang w:eastAsia="pt-BR"/>
+        </w:rPr>
+        <w:drawing>
+          <wp:inline distT="0" distB="0" distL="0" distR="0">
+            <wp:extent cx="5255895" cy="3506470"/>
+            <wp:effectExtent l="0" t="0" r="0" b="0"/>
+            <wp:docPr id="11" name="Imagem 11" descr="D:\Curso\Projeto\Projeto\Diagrama de uso Empresa.png"/>
+            <wp:cNvGraphicFramePr>
+              <a:graphicFrameLocks xmlns:a="http://schemas.openxmlformats.org/drawingml/2006/main" noChangeAspect="1"/>
+            </wp:cNvGraphicFramePr>
+            <a:graphic xmlns:a="http://schemas.openxmlformats.org/drawingml/2006/main">
+              <a:graphicData uri="http://schemas.openxmlformats.org/drawingml/2006/picture">
+                <pic:pic xmlns:pic="http://schemas.openxmlformats.org/drawingml/2006/picture">
+                  <pic:nvPicPr>
+                    <pic:cNvPr id="0" name="Picture 2" descr="D:\Curso\Projeto\Projeto\Diagrama de uso Empresa.png"/>
+                    <pic:cNvPicPr>
+                      <a:picLocks noChangeAspect="1" noChangeArrowheads="1"/>
+                    </pic:cNvPicPr>
+                  </pic:nvPicPr>
+                  <pic:blipFill>
+                    <a:blip r:embed="rId5">
+                      <a:extLst>
+                        <a:ext uri="{28A0092B-C50C-407E-A947-70E740481C1C}">
+                          <a14:useLocalDpi xmlns:a14="http://schemas.microsoft.com/office/drawing/2010/main" val="0"/>
+                        </a:ext>
+                      </a:extLst>
+                    </a:blip>
+                    <a:srcRect/>
+                    <a:stretch>
+                      <a:fillRect/>
+                    </a:stretch>
+                  </pic:blipFill>
+                  <pic:spPr bwMode="auto">
+                    <a:xfrm>
+                      <a:off x="0" y="0"/>
+                      <a:ext cx="5255895" cy="3506470"/>
+                    </a:xfrm>
+                    <a:prstGeom prst="rect">
+                      <a:avLst/>
+                    </a:prstGeom>
+                    <a:noFill/>
+                    <a:ln>
+                      <a:noFill/>
+                    </a:ln>
+                  </pic:spPr>
+                </pic:pic>
+              </a:graphicData>
+            </a:graphic>
+          </wp:inline>
+        </w:drawing>
+      </w:r>
+    </w:p>
+    <w:p>
+      <w:pPr>
+        <w:jc w:val="both"/>
+        <w:rPr>
+          <w:rFonts w:ascii="Arial" w:hAnsi="Arial" w:cs="Arial"/>
+          <w:sz w:val="24"/>
+          <w:szCs w:val="24"/>
+        </w:rPr>
+      </w:pPr>
+    </w:p>
+    <w:p>
+      <w:pPr>
+        <w:jc w:val="both"/>
+        <w:rPr>
+          <w:rFonts w:ascii="Arial" w:hAnsi="Arial" w:cs="Arial"/>
+          <w:sz w:val="24"/>
+          <w:szCs w:val="24"/>
+        </w:rPr>
+      </w:pPr>
+      <w:bookmarkStart w:id="0" w:name="_GoBack"/>
+      <w:bookmarkEnd w:id="0"/>
+      <w:r>
+        <w:rPr>
+          <w:rFonts w:ascii="Arial" w:hAnsi="Arial" w:cs="Arial"/>
+          <w:b/>
+          <w:sz w:val="24"/>
+          <w:szCs w:val="24"/>
+        </w:rPr>
+        <w:lastRenderedPageBreak/>
         <w:t>Caso de atividade:</w:t>
       </w:r>
     </w:p>
@@ -949,7 +1023,7 @@
                     </pic:cNvPicPr>
                   </pic:nvPicPr>
                   <pic:blipFill>
-                    <a:blip r:embed="rId5">
+                    <a:blip r:embed="rId6">
                       <a:extLst>
                         <a:ext uri="{28A0092B-C50C-407E-A947-70E740481C1C}">
                           <a14:useLocalDpi xmlns:a14="http://schemas.microsoft.com/office/drawing/2010/main" val="0"/>
@@ -1117,25 +1191,25 @@
           <w:sz w:val="24"/>
           <w:szCs w:val="24"/>
         </w:rPr>
+        <w:t>Ideia: Consumidor online</w:t>
+      </w:r>
+    </w:p>
+    <w:p>
+      <w:pPr>
+        <w:jc w:val="both"/>
+        <w:rPr>
+          <w:rFonts w:ascii="Arial" w:hAnsi="Arial" w:cs="Arial"/>
+          <w:sz w:val="24"/>
+          <w:szCs w:val="24"/>
+        </w:rPr>
+      </w:pPr>
+      <w:r>
+        <w:rPr>
+          <w:rFonts w:ascii="Arial" w:hAnsi="Arial" w:cs="Arial"/>
+          <w:sz w:val="24"/>
+          <w:szCs w:val="24"/>
+        </w:rPr>
         <w:lastRenderedPageBreak/>
-        <w:t>Ideia: Consumidor online</w:t>
-      </w:r>
-    </w:p>
-    <w:p>
-      <w:pPr>
-        <w:jc w:val="both"/>
-        <w:rPr>
-          <w:rFonts w:ascii="Arial" w:hAnsi="Arial" w:cs="Arial"/>
-          <w:sz w:val="24"/>
-          <w:szCs w:val="24"/>
-        </w:rPr>
-      </w:pPr>
-      <w:r>
-        <w:rPr>
-          <w:rFonts w:ascii="Arial" w:hAnsi="Arial" w:cs="Arial"/>
-          <w:sz w:val="24"/>
-          <w:szCs w:val="24"/>
-        </w:rPr>
         <w:t>Frase de efeito: Uma busca inteligente</w:t>
       </w:r>
     </w:p>
@@ -1192,7 +1266,7 @@
                     </pic:cNvPicPr>
                   </pic:nvPicPr>
                   <pic:blipFill>
-                    <a:blip r:embed="rId6" cstate="print">
+                    <a:blip r:embed="rId7" cstate="print">
                       <a:extLst>
                         <a:ext uri="{28A0092B-C50C-407E-A947-70E740481C1C}">
                           <a14:useLocalDpi xmlns:a14="http://schemas.microsoft.com/office/drawing/2010/main" val="0"/>
@@ -1315,7 +1389,7 @@
                     </pic:cNvPicPr>
                   </pic:nvPicPr>
                   <pic:blipFill>
-                    <a:blip r:embed="rId7" cstate="print">
+                    <a:blip r:embed="rId8" cstate="print">
                       <a:extLst>
                         <a:ext uri="{28A0092B-C50C-407E-A947-70E740481C1C}">
                           <a14:useLocalDpi xmlns:a14="http://schemas.microsoft.com/office/drawing/2010/main" val="0"/>
@@ -1442,27 +1516,27 @@
           <w:sz w:val="24"/>
           <w:szCs w:val="24"/>
         </w:rPr>
+        <w:t>Tela principal</w:t>
+      </w:r>
+    </w:p>
+    <w:p>
+      <w:pPr>
+        <w:jc w:val="both"/>
+        <w:rPr>
+          <w:rFonts w:ascii="Arial" w:hAnsi="Arial" w:cs="Arial"/>
+          <w:sz w:val="24"/>
+          <w:szCs w:val="24"/>
+        </w:rPr>
+      </w:pPr>
+      <w:r>
+        <w:rPr>
+          <w:rFonts w:ascii="Arial" w:hAnsi="Arial" w:cs="Arial"/>
+          <w:noProof/>
+          <w:sz w:val="24"/>
+          <w:szCs w:val="24"/>
+          <w:lang w:eastAsia="pt-BR"/>
+        </w:rPr>
         <w:lastRenderedPageBreak/>
-        <w:t>Tela principal</w:t>
-      </w:r>
-    </w:p>
-    <w:p>
-      <w:pPr>
-        <w:jc w:val="both"/>
-        <w:rPr>
-          <w:rFonts w:ascii="Arial" w:hAnsi="Arial" w:cs="Arial"/>
-          <w:sz w:val="24"/>
-          <w:szCs w:val="24"/>
-        </w:rPr>
-      </w:pPr>
-      <w:r>
-        <w:rPr>
-          <w:rFonts w:ascii="Arial" w:hAnsi="Arial" w:cs="Arial"/>
-          <w:noProof/>
-          <w:sz w:val="24"/>
-          <w:szCs w:val="24"/>
-          <w:lang w:eastAsia="pt-BR"/>
-        </w:rPr>
         <w:drawing>
           <wp:inline distT="0" distB="0" distL="0" distR="0">
             <wp:extent cx="5400040" cy="2918705"/>
@@ -1481,7 +1555,7 @@
                     </pic:cNvPicPr>
                   </pic:nvPicPr>
                   <pic:blipFill>
-                    <a:blip r:embed="rId8" cstate="print">
+                    <a:blip r:embed="rId9" cstate="print">
                       <a:extLst>
                         <a:ext uri="{28A0092B-C50C-407E-A947-70E740481C1C}">
                           <a14:useLocalDpi xmlns:a14="http://schemas.microsoft.com/office/drawing/2010/main" val="0"/>
@@ -1571,164 +1645,6 @@
                 <pic:pic xmlns:pic="http://schemas.openxmlformats.org/drawingml/2006/picture">
                   <pic:nvPicPr>
                     <pic:cNvPr id="0" name="Picture 1" descr="D:\Curso\Projeto\Projeto\tela principal menu.png"/>
-                    <pic:cNvPicPr>
-                      <a:picLocks noChangeAspect="1" noChangeArrowheads="1"/>
-                    </pic:cNvPicPr>
-                  </pic:nvPicPr>
-                  <pic:blipFill>
-                    <a:blip r:embed="rId9" cstate="print">
-                      <a:extLst>
-                        <a:ext uri="{28A0092B-C50C-407E-A947-70E740481C1C}">
-                          <a14:useLocalDpi xmlns:a14="http://schemas.microsoft.com/office/drawing/2010/main" val="0"/>
-                        </a:ext>
-                      </a:extLst>
-                    </a:blip>
-                    <a:srcRect/>
-                    <a:stretch>
-                      <a:fillRect/>
-                    </a:stretch>
-                  </pic:blipFill>
-                  <pic:spPr bwMode="auto">
-                    <a:xfrm>
-                      <a:off x="0" y="0"/>
-                      <a:ext cx="5400040" cy="2917445"/>
-                    </a:xfrm>
-                    <a:prstGeom prst="rect">
-                      <a:avLst/>
-                    </a:prstGeom>
-                    <a:noFill/>
-                    <a:ln>
-                      <a:noFill/>
-                    </a:ln>
-                  </pic:spPr>
-                </pic:pic>
-              </a:graphicData>
-            </a:graphic>
-          </wp:inline>
-        </w:drawing>
-      </w:r>
-    </w:p>
-    <w:p>
-      <w:pPr>
-        <w:jc w:val="both"/>
-        <w:rPr>
-          <w:rFonts w:ascii="Arial" w:hAnsi="Arial" w:cs="Arial"/>
-          <w:sz w:val="24"/>
-          <w:szCs w:val="24"/>
-        </w:rPr>
-      </w:pPr>
-    </w:p>
-    <w:p>
-      <w:pPr>
-        <w:jc w:val="both"/>
-        <w:rPr>
-          <w:rFonts w:ascii="Arial" w:hAnsi="Arial" w:cs="Arial"/>
-          <w:sz w:val="24"/>
-          <w:szCs w:val="24"/>
-        </w:rPr>
-      </w:pPr>
-    </w:p>
-    <w:p>
-      <w:pPr>
-        <w:jc w:val="both"/>
-        <w:rPr>
-          <w:rFonts w:ascii="Arial" w:hAnsi="Arial" w:cs="Arial"/>
-          <w:sz w:val="24"/>
-          <w:szCs w:val="24"/>
-        </w:rPr>
-      </w:pPr>
-    </w:p>
-    <w:p>
-      <w:pPr>
-        <w:jc w:val="both"/>
-        <w:rPr>
-          <w:rFonts w:ascii="Arial" w:hAnsi="Arial" w:cs="Arial"/>
-          <w:sz w:val="24"/>
-          <w:szCs w:val="24"/>
-        </w:rPr>
-      </w:pPr>
-    </w:p>
-    <w:p>
-      <w:pPr>
-        <w:jc w:val="both"/>
-        <w:rPr>
-          <w:rFonts w:ascii="Arial" w:hAnsi="Arial" w:cs="Arial"/>
-          <w:sz w:val="24"/>
-          <w:szCs w:val="24"/>
-        </w:rPr>
-      </w:pPr>
-    </w:p>
-    <w:p>
-      <w:pPr>
-        <w:jc w:val="both"/>
-        <w:rPr>
-          <w:rFonts w:ascii="Arial" w:hAnsi="Arial" w:cs="Arial"/>
-          <w:sz w:val="24"/>
-          <w:szCs w:val="24"/>
-        </w:rPr>
-      </w:pPr>
-    </w:p>
-    <w:p>
-      <w:pPr>
-        <w:jc w:val="both"/>
-        <w:rPr>
-          <w:rFonts w:ascii="Arial" w:hAnsi="Arial" w:cs="Arial"/>
-          <w:sz w:val="24"/>
-          <w:szCs w:val="24"/>
-        </w:rPr>
-      </w:pPr>
-      <w:bookmarkStart w:id="0" w:name="_GoBack"/>
-      <w:bookmarkEnd w:id="0"/>
-    </w:p>
-    <w:p>
-      <w:pPr>
-        <w:jc w:val="both"/>
-        <w:rPr>
-          <w:rFonts w:ascii="Arial" w:hAnsi="Arial" w:cs="Arial"/>
-          <w:sz w:val="24"/>
-          <w:szCs w:val="24"/>
-        </w:rPr>
-      </w:pPr>
-      <w:r>
-        <w:rPr>
-          <w:rFonts w:ascii="Arial" w:hAnsi="Arial" w:cs="Arial"/>
-          <w:sz w:val="24"/>
-          <w:szCs w:val="24"/>
-        </w:rPr>
-        <w:lastRenderedPageBreak/>
-        <w:t>Tela de alterar usuário</w:t>
-      </w:r>
-    </w:p>
-    <w:p>
-      <w:pPr>
-        <w:jc w:val="both"/>
-        <w:rPr>
-          <w:rFonts w:ascii="Arial" w:hAnsi="Arial" w:cs="Arial"/>
-          <w:sz w:val="24"/>
-          <w:szCs w:val="24"/>
-        </w:rPr>
-      </w:pPr>
-      <w:r>
-        <w:rPr>
-          <w:rFonts w:ascii="Arial" w:hAnsi="Arial" w:cs="Arial"/>
-          <w:noProof/>
-          <w:sz w:val="24"/>
-          <w:szCs w:val="24"/>
-          <w:lang w:eastAsia="pt-BR"/>
-        </w:rPr>
-        <w:drawing>
-          <wp:inline distT="0" distB="0" distL="0" distR="0">
-            <wp:extent cx="5400040" cy="2917445"/>
-            <wp:effectExtent l="0" t="0" r="0" b="0"/>
-            <wp:docPr id="5" name="Imagem 5" descr="D:\Curso\Projeto\Projeto\alterar nome de usuario.png"/>
-            <wp:cNvGraphicFramePr>
-              <a:graphicFrameLocks xmlns:a="http://schemas.openxmlformats.org/drawingml/2006/main" noChangeAspect="1"/>
-            </wp:cNvGraphicFramePr>
-            <a:graphic xmlns:a="http://schemas.openxmlformats.org/drawingml/2006/main">
-              <a:graphicData uri="http://schemas.openxmlformats.org/drawingml/2006/picture">
-                <pic:pic xmlns:pic="http://schemas.openxmlformats.org/drawingml/2006/picture">
-                  <pic:nvPicPr>
-                    <pic:cNvPr id="0" name="Picture 2" descr="D:\Curso\Projeto\Projeto\alterar nome de usuario.png"/>
                     <pic:cNvPicPr>
                       <a:picLocks noChangeAspect="1" noChangeArrowheads="1"/>
                     </pic:cNvPicPr>
@@ -1785,13 +1701,73 @@
           <w:szCs w:val="24"/>
         </w:rPr>
       </w:pPr>
-      <w:r>
-        <w:rPr>
-          <w:rFonts w:ascii="Arial" w:hAnsi="Arial" w:cs="Arial"/>
-          <w:sz w:val="24"/>
-          <w:szCs w:val="24"/>
-        </w:rPr>
-        <w:t>Tela de alterar senha</w:t>
+    </w:p>
+    <w:p>
+      <w:pPr>
+        <w:jc w:val="both"/>
+        <w:rPr>
+          <w:rFonts w:ascii="Arial" w:hAnsi="Arial" w:cs="Arial"/>
+          <w:sz w:val="24"/>
+          <w:szCs w:val="24"/>
+        </w:rPr>
+      </w:pPr>
+    </w:p>
+    <w:p>
+      <w:pPr>
+        <w:jc w:val="both"/>
+        <w:rPr>
+          <w:rFonts w:ascii="Arial" w:hAnsi="Arial" w:cs="Arial"/>
+          <w:sz w:val="24"/>
+          <w:szCs w:val="24"/>
+        </w:rPr>
+      </w:pPr>
+    </w:p>
+    <w:p>
+      <w:pPr>
+        <w:jc w:val="both"/>
+        <w:rPr>
+          <w:rFonts w:ascii="Arial" w:hAnsi="Arial" w:cs="Arial"/>
+          <w:sz w:val="24"/>
+          <w:szCs w:val="24"/>
+        </w:rPr>
+      </w:pPr>
+    </w:p>
+    <w:p>
+      <w:pPr>
+        <w:jc w:val="both"/>
+        <w:rPr>
+          <w:rFonts w:ascii="Arial" w:hAnsi="Arial" w:cs="Arial"/>
+          <w:sz w:val="24"/>
+          <w:szCs w:val="24"/>
+        </w:rPr>
+      </w:pPr>
+    </w:p>
+    <w:p>
+      <w:pPr>
+        <w:jc w:val="both"/>
+        <w:rPr>
+          <w:rFonts w:ascii="Arial" w:hAnsi="Arial" w:cs="Arial"/>
+          <w:sz w:val="24"/>
+          <w:szCs w:val="24"/>
+        </w:rPr>
+      </w:pPr>
+    </w:p>
+    <w:p>
+      <w:pPr>
+        <w:jc w:val="both"/>
+        <w:rPr>
+          <w:rFonts w:ascii="Arial" w:hAnsi="Arial" w:cs="Arial"/>
+          <w:sz w:val="24"/>
+          <w:szCs w:val="24"/>
+        </w:rPr>
+      </w:pPr>
+      <w:r>
+        <w:rPr>
+          <w:rFonts w:ascii="Arial" w:hAnsi="Arial" w:cs="Arial"/>
+          <w:sz w:val="24"/>
+          <w:szCs w:val="24"/>
+        </w:rPr>
+        <w:t>Tela de alterar usuário</w:t>
       </w:r>
     </w:p>
     <w:p>
@@ -1811,11 +1787,12 @@
           <w:szCs w:val="24"/>
           <w:lang w:eastAsia="pt-BR"/>
         </w:rPr>
+        <w:lastRenderedPageBreak/>
         <w:drawing>
           <wp:inline distT="0" distB="0" distL="0" distR="0">
             <wp:extent cx="5400040" cy="2917445"/>
             <wp:effectExtent l="0" t="0" r="0" b="0"/>
-            <wp:docPr id="8" name="Imagem 8" descr="D:\Curso\Projeto\Projeto\alterar senha.png"/>
+            <wp:docPr id="5" name="Imagem 5" descr="D:\Curso\Projeto\Projeto\alterar nome de usuario.png"/>
             <wp:cNvGraphicFramePr>
               <a:graphicFrameLocks xmlns:a="http://schemas.openxmlformats.org/drawingml/2006/main" noChangeAspect="1"/>
             </wp:cNvGraphicFramePr>
@@ -1823,7 +1800,7 @@
               <a:graphicData uri="http://schemas.openxmlformats.org/drawingml/2006/picture">
                 <pic:pic xmlns:pic="http://schemas.openxmlformats.org/drawingml/2006/picture">
                   <pic:nvPicPr>
-                    <pic:cNvPr id="0" name="Picture 3" descr="D:\Curso\Projeto\Projeto\alterar senha.png"/>
+                    <pic:cNvPr id="0" name="Picture 2" descr="D:\Curso\Projeto\Projeto\alterar nome de usuario.png"/>
                     <pic:cNvPicPr>
                       <a:picLocks noChangeAspect="1" noChangeArrowheads="1"/>
                     </pic:cNvPicPr>
@@ -1880,82 +1857,178 @@
           <w:szCs w:val="24"/>
         </w:rPr>
       </w:pPr>
-    </w:p>
-    <w:p>
-      <w:pPr>
-        <w:jc w:val="both"/>
-        <w:rPr>
-          <w:rFonts w:ascii="Arial" w:hAnsi="Arial" w:cs="Arial"/>
-          <w:sz w:val="24"/>
-          <w:szCs w:val="24"/>
-        </w:rPr>
-      </w:pPr>
-    </w:p>
-    <w:p>
-      <w:pPr>
-        <w:jc w:val="both"/>
-        <w:rPr>
-          <w:rFonts w:ascii="Arial" w:hAnsi="Arial" w:cs="Arial"/>
-          <w:sz w:val="24"/>
-          <w:szCs w:val="24"/>
-        </w:rPr>
-      </w:pPr>
-    </w:p>
-    <w:p>
-      <w:pPr>
-        <w:jc w:val="both"/>
-        <w:rPr>
-          <w:rFonts w:ascii="Arial" w:hAnsi="Arial" w:cs="Arial"/>
-          <w:sz w:val="24"/>
-          <w:szCs w:val="24"/>
-        </w:rPr>
-      </w:pPr>
-    </w:p>
-    <w:p>
-      <w:pPr>
-        <w:jc w:val="both"/>
-        <w:rPr>
-          <w:rFonts w:ascii="Arial" w:hAnsi="Arial" w:cs="Arial"/>
-          <w:sz w:val="24"/>
-          <w:szCs w:val="24"/>
-        </w:rPr>
-      </w:pPr>
-    </w:p>
-    <w:p>
-      <w:pPr>
-        <w:jc w:val="both"/>
-        <w:rPr>
-          <w:rFonts w:ascii="Arial" w:hAnsi="Arial" w:cs="Arial"/>
-          <w:sz w:val="24"/>
-          <w:szCs w:val="24"/>
-        </w:rPr>
-      </w:pPr>
-    </w:p>
-    <w:p>
-      <w:pPr>
-        <w:jc w:val="both"/>
-        <w:rPr>
-          <w:rFonts w:ascii="Arial" w:hAnsi="Arial" w:cs="Arial"/>
-          <w:sz w:val="24"/>
-          <w:szCs w:val="24"/>
-        </w:rPr>
-      </w:pPr>
-    </w:p>
-    <w:p>
-      <w:pPr>
-        <w:jc w:val="both"/>
-        <w:rPr>
-          <w:rFonts w:ascii="Arial" w:hAnsi="Arial" w:cs="Arial"/>
-          <w:sz w:val="24"/>
-          <w:szCs w:val="24"/>
-        </w:rPr>
-      </w:pPr>
-      <w:r>
-        <w:rPr>
-          <w:rFonts w:ascii="Arial" w:hAnsi="Arial" w:cs="Arial"/>
-          <w:sz w:val="24"/>
-          <w:szCs w:val="24"/>
-        </w:rPr>
+      <w:r>
+        <w:rPr>
+          <w:rFonts w:ascii="Arial" w:hAnsi="Arial" w:cs="Arial"/>
+          <w:sz w:val="24"/>
+          <w:szCs w:val="24"/>
+        </w:rPr>
+        <w:t>Tela de alterar senha</w:t>
+      </w:r>
+    </w:p>
+    <w:p>
+      <w:pPr>
+        <w:jc w:val="both"/>
+        <w:rPr>
+          <w:rFonts w:ascii="Arial" w:hAnsi="Arial" w:cs="Arial"/>
+          <w:sz w:val="24"/>
+          <w:szCs w:val="24"/>
+        </w:rPr>
+      </w:pPr>
+      <w:r>
+        <w:rPr>
+          <w:rFonts w:ascii="Arial" w:hAnsi="Arial" w:cs="Arial"/>
+          <w:noProof/>
+          <w:sz w:val="24"/>
+          <w:szCs w:val="24"/>
+          <w:lang w:eastAsia="pt-BR"/>
+        </w:rPr>
+        <w:drawing>
+          <wp:inline distT="0" distB="0" distL="0" distR="0">
+            <wp:extent cx="5400040" cy="2917445"/>
+            <wp:effectExtent l="0" t="0" r="0" b="0"/>
+            <wp:docPr id="8" name="Imagem 8" descr="D:\Curso\Projeto\Projeto\alterar senha.png"/>
+            <wp:cNvGraphicFramePr>
+              <a:graphicFrameLocks xmlns:a="http://schemas.openxmlformats.org/drawingml/2006/main" noChangeAspect="1"/>
+            </wp:cNvGraphicFramePr>
+            <a:graphic xmlns:a="http://schemas.openxmlformats.org/drawingml/2006/main">
+              <a:graphicData uri="http://schemas.openxmlformats.org/drawingml/2006/picture">
+                <pic:pic xmlns:pic="http://schemas.openxmlformats.org/drawingml/2006/picture">
+                  <pic:nvPicPr>
+                    <pic:cNvPr id="0" name="Picture 3" descr="D:\Curso\Projeto\Projeto\alterar senha.png"/>
+                    <pic:cNvPicPr>
+                      <a:picLocks noChangeAspect="1" noChangeArrowheads="1"/>
+                    </pic:cNvPicPr>
+                  </pic:nvPicPr>
+                  <pic:blipFill>
+                    <a:blip r:embed="rId12" cstate="print">
+                      <a:extLst>
+                        <a:ext uri="{28A0092B-C50C-407E-A947-70E740481C1C}">
+                          <a14:useLocalDpi xmlns:a14="http://schemas.microsoft.com/office/drawing/2010/main" val="0"/>
+                        </a:ext>
+                      </a:extLst>
+                    </a:blip>
+                    <a:srcRect/>
+                    <a:stretch>
+                      <a:fillRect/>
+                    </a:stretch>
+                  </pic:blipFill>
+                  <pic:spPr bwMode="auto">
+                    <a:xfrm>
+                      <a:off x="0" y="0"/>
+                      <a:ext cx="5400040" cy="2917445"/>
+                    </a:xfrm>
+                    <a:prstGeom prst="rect">
+                      <a:avLst/>
+                    </a:prstGeom>
+                    <a:noFill/>
+                    <a:ln>
+                      <a:noFill/>
+                    </a:ln>
+                  </pic:spPr>
+                </pic:pic>
+              </a:graphicData>
+            </a:graphic>
+          </wp:inline>
+        </w:drawing>
+      </w:r>
+    </w:p>
+    <w:p>
+      <w:pPr>
+        <w:jc w:val="both"/>
+        <w:rPr>
+          <w:rFonts w:ascii="Arial" w:hAnsi="Arial" w:cs="Arial"/>
+          <w:sz w:val="24"/>
+          <w:szCs w:val="24"/>
+        </w:rPr>
+      </w:pPr>
+    </w:p>
+    <w:p>
+      <w:pPr>
+        <w:jc w:val="both"/>
+        <w:rPr>
+          <w:rFonts w:ascii="Arial" w:hAnsi="Arial" w:cs="Arial"/>
+          <w:sz w:val="24"/>
+          <w:szCs w:val="24"/>
+        </w:rPr>
+      </w:pPr>
+    </w:p>
+    <w:p>
+      <w:pPr>
+        <w:jc w:val="both"/>
+        <w:rPr>
+          <w:rFonts w:ascii="Arial" w:hAnsi="Arial" w:cs="Arial"/>
+          <w:sz w:val="24"/>
+          <w:szCs w:val="24"/>
+        </w:rPr>
+      </w:pPr>
+    </w:p>
+    <w:p>
+      <w:pPr>
+        <w:jc w:val="both"/>
+        <w:rPr>
+          <w:rFonts w:ascii="Arial" w:hAnsi="Arial" w:cs="Arial"/>
+          <w:sz w:val="24"/>
+          <w:szCs w:val="24"/>
+        </w:rPr>
+      </w:pPr>
+    </w:p>
+    <w:p>
+      <w:pPr>
+        <w:jc w:val="both"/>
+        <w:rPr>
+          <w:rFonts w:ascii="Arial" w:hAnsi="Arial" w:cs="Arial"/>
+          <w:sz w:val="24"/>
+          <w:szCs w:val="24"/>
+        </w:rPr>
+      </w:pPr>
+    </w:p>
+    <w:p>
+      <w:pPr>
+        <w:jc w:val="both"/>
+        <w:rPr>
+          <w:rFonts w:ascii="Arial" w:hAnsi="Arial" w:cs="Arial"/>
+          <w:sz w:val="24"/>
+          <w:szCs w:val="24"/>
+        </w:rPr>
+      </w:pPr>
+    </w:p>
+    <w:p>
+      <w:pPr>
+        <w:jc w:val="both"/>
+        <w:rPr>
+          <w:rFonts w:ascii="Arial" w:hAnsi="Arial" w:cs="Arial"/>
+          <w:sz w:val="24"/>
+          <w:szCs w:val="24"/>
+        </w:rPr>
+      </w:pPr>
+    </w:p>
+    <w:p>
+      <w:pPr>
+        <w:jc w:val="both"/>
+        <w:rPr>
+          <w:rFonts w:ascii="Arial" w:hAnsi="Arial" w:cs="Arial"/>
+          <w:sz w:val="24"/>
+          <w:szCs w:val="24"/>
+        </w:rPr>
+      </w:pPr>
+    </w:p>
+    <w:p>
+      <w:pPr>
+        <w:jc w:val="both"/>
+        <w:rPr>
+          <w:rFonts w:ascii="Arial" w:hAnsi="Arial" w:cs="Arial"/>
+          <w:sz w:val="24"/>
+          <w:szCs w:val="24"/>
+        </w:rPr>
+      </w:pPr>
+      <w:r>
+        <w:rPr>
+          <w:rFonts w:ascii="Arial" w:hAnsi="Arial" w:cs="Arial"/>
+          <w:sz w:val="24"/>
+          <w:szCs w:val="24"/>
+        </w:rPr>
+        <w:lastRenderedPageBreak/>
         <w:t xml:space="preserve">Tela de alterar </w:t>
       </w:r>
       <w:proofErr w:type="spellStart"/>
@@ -2004,7 +2077,7 @@
                     </pic:cNvPicPr>
                   </pic:nvPicPr>
                   <pic:blipFill>
-                    <a:blip r:embed="rId12" cstate="print">
+                    <a:blip r:embed="rId13" cstate="print">
                       <a:extLst>
                         <a:ext uri="{28A0092B-C50C-407E-A947-70E740481C1C}">
                           <a14:useLocalDpi xmlns:a14="http://schemas.microsoft.com/office/drawing/2010/main" val="0"/>

</xml_diff>

<commit_message>
Tela de cadastro de item da empresa E atualização do arquivo TCC engenharia colocando ua tela de cadastro de item da empresa nele
</commit_message>
<xml_diff>
--- a/Projeto tcc engenharia.docx
+++ b/Projeto tcc engenharia.docx
@@ -953,8 +953,6 @@
           <w:szCs w:val="24"/>
         </w:rPr>
       </w:pPr>
-      <w:bookmarkStart w:id="0" w:name="_GoBack"/>
-      <w:bookmarkEnd w:id="0"/>
       <w:r>
         <w:rPr>
           <w:rFonts w:ascii="Arial" w:hAnsi="Arial" w:cs="Arial"/>
@@ -2108,6 +2106,93 @@
           </wp:inline>
         </w:drawing>
       </w:r>
+    </w:p>
+    <w:p>
+      <w:pPr>
+        <w:jc w:val="both"/>
+        <w:rPr>
+          <w:rFonts w:ascii="Arial" w:hAnsi="Arial" w:cs="Arial"/>
+          <w:sz w:val="24"/>
+          <w:szCs w:val="24"/>
+        </w:rPr>
+      </w:pPr>
+      <w:r>
+        <w:rPr>
+          <w:rFonts w:ascii="Arial" w:hAnsi="Arial" w:cs="Arial"/>
+          <w:sz w:val="24"/>
+          <w:szCs w:val="24"/>
+        </w:rPr>
+        <w:t>Tela de castro de item da empresa</w:t>
+      </w:r>
+    </w:p>
+    <w:p>
+      <w:pPr>
+        <w:jc w:val="both"/>
+        <w:rPr>
+          <w:rFonts w:ascii="Arial" w:hAnsi="Arial" w:cs="Arial"/>
+          <w:sz w:val="24"/>
+          <w:szCs w:val="24"/>
+        </w:rPr>
+      </w:pPr>
+      <w:r>
+        <w:rPr>
+          <w:rFonts w:ascii="Arial" w:hAnsi="Arial" w:cs="Arial"/>
+          <w:noProof/>
+          <w:sz w:val="24"/>
+          <w:szCs w:val="24"/>
+          <w:lang w:eastAsia="pt-BR"/>
+        </w:rPr>
+        <w:drawing>
+          <wp:inline distT="0" distB="0" distL="0" distR="0">
+            <wp:extent cx="5400040" cy="2917445"/>
+            <wp:effectExtent l="0" t="0" r="0" b="0"/>
+            <wp:docPr id="12" name="Imagem 12" descr="D:\Curso\Projeto\Projeto\TELA DE CADASTRO DE ITEM DA EMPRESA.png"/>
+            <wp:cNvGraphicFramePr>
+              <a:graphicFrameLocks xmlns:a="http://schemas.openxmlformats.org/drawingml/2006/main" noChangeAspect="1"/>
+            </wp:cNvGraphicFramePr>
+            <a:graphic xmlns:a="http://schemas.openxmlformats.org/drawingml/2006/main">
+              <a:graphicData uri="http://schemas.openxmlformats.org/drawingml/2006/picture">
+                <pic:pic xmlns:pic="http://schemas.openxmlformats.org/drawingml/2006/picture">
+                  <pic:nvPicPr>
+                    <pic:cNvPr id="0" name="Picture 3" descr="D:\Curso\Projeto\Projeto\TELA DE CADASTRO DE ITEM DA EMPRESA.png"/>
+                    <pic:cNvPicPr>
+                      <a:picLocks noChangeAspect="1" noChangeArrowheads="1"/>
+                    </pic:cNvPicPr>
+                  </pic:nvPicPr>
+                  <pic:blipFill>
+                    <a:blip r:embed="rId14" cstate="print">
+                      <a:extLst>
+                        <a:ext uri="{28A0092B-C50C-407E-A947-70E740481C1C}">
+                          <a14:useLocalDpi xmlns:a14="http://schemas.microsoft.com/office/drawing/2010/main" val="0"/>
+                        </a:ext>
+                      </a:extLst>
+                    </a:blip>
+                    <a:srcRect/>
+                    <a:stretch>
+                      <a:fillRect/>
+                    </a:stretch>
+                  </pic:blipFill>
+                  <pic:spPr bwMode="auto">
+                    <a:xfrm>
+                      <a:off x="0" y="0"/>
+                      <a:ext cx="5400040" cy="2917445"/>
+                    </a:xfrm>
+                    <a:prstGeom prst="rect">
+                      <a:avLst/>
+                    </a:prstGeom>
+                    <a:noFill/>
+                    <a:ln>
+                      <a:noFill/>
+                    </a:ln>
+                  </pic:spPr>
+                </pic:pic>
+              </a:graphicData>
+            </a:graphic>
+          </wp:inline>
+        </w:drawing>
+      </w:r>
+      <w:bookmarkStart w:id="0" w:name="_GoBack"/>
+      <w:bookmarkEnd w:id="0"/>
     </w:p>
     <w:sectPr>
       <w:pgSz w:w="11906" w:h="16838"/>

</xml_diff>